<commit_message>
V1.2.0 Beta Version 2
EMPI documentation still not complete
</commit_message>
<xml_diff>
--- a/JTrace/Documents/EMPI specification V1.2.0.docx
+++ b/JTrace/Documents/EMPI specification V1.2.0.docx
@@ -30,12 +30,19 @@
       </w:del>
       <w:ins w:id="1" w:author="Nick Jones" w:date="2018-09-25T17:09:00Z">
         <w:r>
-          <w:t>25</w:t>
-        </w:r>
+          <w:t>2</w:t>
+        </w:r>
+      </w:ins>
+      <w:ins w:id="2" w:author="Nick Jones" w:date="2018-09-29T07:13:00Z">
+        <w:r>
+          <w:t>9</w:t>
+        </w:r>
+      </w:ins>
+      <w:ins w:id="3" w:author="Nick Jones" w:date="2018-09-25T17:09:00Z">
         <w:r>
           <w:rPr>
             <w:vertAlign w:val="superscript"/>
-            <w:rPrChange w:id="2" w:author="Nick Jones" w:date="2018-09-25T17:09:00Z">
+            <w:rPrChange w:id="4" w:author="Nick Jones" w:date="2018-09-25T17:09:00Z">
               <w:rPr/>
             </w:rPrChange>
           </w:rPr>
@@ -45,7 +52,7 @@
           <w:t xml:space="preserve"> September 2018</w:t>
         </w:r>
       </w:ins>
-      <w:del w:id="3" w:author="Nick Jones" w:date="2018-09-25T17:09:00Z">
+      <w:del w:id="5" w:author="Nick Jones" w:date="2018-09-25T17:09:00Z">
         <w:r>
           <w:delText>August 2018</w:delText>
         </w:r>
@@ -53,17 +60,17 @@
       <w:r>
         <w:t xml:space="preserve"> to</w:t>
       </w:r>
-      <w:ins w:id="4" w:author="Nick Jones" w:date="2018-09-25T17:10:00Z">
+      <w:ins w:id="6" w:author="Nick Jones" w:date="2018-09-25T17:10:00Z">
         <w:r>
           <w:t xml:space="preserve"> 1.2.0.</w:t>
         </w:r>
       </w:ins>
-      <w:del w:id="5" w:author="Nick Jones" w:date="2018-09-25T17:10:00Z">
+      <w:del w:id="7" w:author="Nick Jones" w:date="2018-09-25T17:10:00Z">
         <w:r>
           <w:delText xml:space="preserve"> match 1.1</w:delText>
         </w:r>
       </w:del>
-      <w:del w:id="6" w:author="Nick Jones" w:date="2018-09-25T17:09:00Z">
+      <w:del w:id="8" w:author="Nick Jones" w:date="2018-09-25T17:09:00Z">
         <w:r>
           <w:delText>.</w:delText>
         </w:r>
@@ -85,25 +92,25 @@
           <w:numId w:val="6"/>
         </w:numPr>
         <w:rPr>
-          <w:ins w:id="7" w:author="Nick Jones" w:date="2018-09-25T17:10:00Z"/>
-        </w:rPr>
-      </w:pPr>
-      <w:ins w:id="8" w:author="Nick Jones" w:date="2018-09-25T17:10:00Z">
+          <w:ins w:id="9" w:author="Nick Jones" w:date="2018-09-25T17:10:00Z"/>
+        </w:rPr>
+      </w:pPr>
+      <w:ins w:id="10" w:author="Nick Jones" w:date="2018-09-25T17:10:00Z">
         <w:r>
           <w:t>New API</w:t>
         </w:r>
       </w:ins>
-      <w:ins w:id="9" w:author="Nick Jones" w:date="2018-09-25T17:11:00Z">
+      <w:ins w:id="11" w:author="Nick Jones" w:date="2018-09-25T17:11:00Z">
         <w:r>
           <w:t xml:space="preserve"> method</w:t>
         </w:r>
       </w:ins>
-      <w:ins w:id="10" w:author="Nick Jones" w:date="2018-09-25T17:10:00Z">
+      <w:ins w:id="12" w:author="Nick Jones" w:date="2018-09-25T17:10:00Z">
         <w:r>
           <w:t>: getUKRDCId</w:t>
         </w:r>
       </w:ins>
-      <w:del w:id="11" w:author="Nick Jones" w:date="2018-09-25T17:10:00Z">
+      <w:del w:id="13" w:author="Nick Jones" w:date="2018-09-25T17:10:00Z">
         <w:r>
           <w:delText>NO CODE CHANGES. Person.localidtype increased in size to 10 characters</w:delText>
         </w:r>
@@ -116,18 +123,21 @@
           <w:ilvl w:val="0"/>
           <w:numId w:val="6"/>
         </w:numPr>
-      </w:pPr>
-      <w:ins w:id="12" w:author="Nick Jones" w:date="2018-09-25T17:10:00Z">
+        <w:rPr>
+          <w:ins w:id="14" w:author="Nick Jones" w:date="2018-09-29T07:13:00Z"/>
+        </w:rPr>
+      </w:pPr>
+      <w:ins w:id="15" w:author="Nick Jones" w:date="2018-09-25T17:10:00Z">
         <w:r>
           <w:t>New API</w:t>
         </w:r>
       </w:ins>
-      <w:ins w:id="13" w:author="Nick Jones" w:date="2018-09-25T17:11:00Z">
+      <w:ins w:id="16" w:author="Nick Jones" w:date="2018-09-25T17:11:00Z">
         <w:r>
           <w:t xml:space="preserve"> method</w:t>
         </w:r>
       </w:ins>
-      <w:ins w:id="14" w:author="Nick Jones" w:date="2018-09-25T17:10:00Z">
+      <w:ins w:id="17" w:author="Nick Jones" w:date="2018-09-25T17:10:00Z">
         <w:r>
           <w:t>: merge</w:t>
         </w:r>
@@ -135,6 +145,22 @@
     </w:p>
     <w:p>
       <w:pPr>
+        <w:pStyle w:val="ListParagraph"/>
+        <w:numPr>
+          <w:ilvl w:val="0"/>
+          <w:numId w:val="6"/>
+        </w:numPr>
+      </w:pPr>
+      <w:ins w:id="18" w:author="Nick Jones" w:date="2018-09-29T07:13:00Z">
+        <w:r>
+          <w:t>New API WorkItemManager.update</w:t>
+        </w:r>
+      </w:ins>
+      <w:bookmarkStart w:id="19" w:name="_GoBack"/>
+      <w:bookmarkEnd w:id="19"/>
+    </w:p>
+    <w:p>
+      <w:pPr>
         <w:pStyle w:val="Heading1"/>
       </w:pPr>
       <w:r>
@@ -467,6 +493,7 @@
         <w:pStyle w:val="Heading1"/>
       </w:pPr>
       <w:r>
+        <w:lastRenderedPageBreak/>
         <w:t>Client</w:t>
       </w:r>
     </w:p>
@@ -484,7 +511,6 @@
         </w:numPr>
       </w:pPr>
       <w:r>
-        <w:lastRenderedPageBreak/>
         <w:t>Local Ids</w:t>
       </w:r>
     </w:p>
@@ -3353,14 +3379,14 @@
     <w:p>
       <w:pPr>
         <w:rPr>
-          <w:ins w:id="15" w:author="Nick Jones" w:date="2018-09-25T17:11:00Z"/>
+          <w:ins w:id="20" w:author="Nick Jones" w:date="2018-09-25T17:11:00Z"/>
           <w:rFonts w:asciiTheme="majorHAnsi" w:eastAsiaTheme="majorEastAsia" w:hAnsiTheme="majorHAnsi" w:cstheme="majorBidi"/>
           <w:color w:val="2F5496" w:themeColor="accent1" w:themeShade="BF"/>
           <w:sz w:val="32"/>
           <w:szCs w:val="32"/>
         </w:rPr>
       </w:pPr>
-      <w:ins w:id="16" w:author="Nick Jones" w:date="2018-09-25T17:11:00Z">
+      <w:ins w:id="21" w:author="Nick Jones" w:date="2018-09-25T17:11:00Z">
         <w:r>
           <w:br w:type="page"/>
         </w:r>
@@ -3370,16 +3396,16 @@
       <w:pPr>
         <w:pStyle w:val="Heading1"/>
         <w:rPr>
-          <w:ins w:id="17" w:author="Nick Jones" w:date="2018-09-25T17:11:00Z"/>
-        </w:rPr>
-      </w:pPr>
-      <w:ins w:id="18" w:author="Nick Jones" w:date="2018-09-25T17:11:00Z">
+          <w:ins w:id="22" w:author="Nick Jones" w:date="2018-09-25T17:11:00Z"/>
+        </w:rPr>
+      </w:pPr>
+      <w:ins w:id="23" w:author="Nick Jones" w:date="2018-09-25T17:11:00Z">
         <w:r>
           <w:lastRenderedPageBreak/>
           <w:t xml:space="preserve">API: </w:t>
         </w:r>
       </w:ins>
-      <w:ins w:id="19" w:author="Nick Jones" w:date="2018-09-25T17:12:00Z">
+      <w:ins w:id="24" w:author="Nick Jones" w:date="2018-09-25T17:12:00Z">
         <w:r>
           <w:t>getUKRDCId</w:t>
         </w:r>
@@ -3389,10 +3415,10 @@
       <w:pPr>
         <w:pStyle w:val="Heading2"/>
         <w:rPr>
-          <w:ins w:id="20" w:author="Nick Jones" w:date="2018-09-25T17:13:00Z"/>
-        </w:rPr>
-      </w:pPr>
-      <w:ins w:id="21" w:author="Nick Jones" w:date="2018-09-25T17:13:00Z">
+          <w:ins w:id="25" w:author="Nick Jones" w:date="2018-09-25T17:13:00Z"/>
+        </w:rPr>
+      </w:pPr>
+      <w:ins w:id="26" w:author="Nick Jones" w:date="2018-09-25T17:13:00Z">
         <w:r>
           <w:t>Accepts</w:t>
         </w:r>
@@ -3401,15 +3427,15 @@
     <w:p>
       <w:pPr>
         <w:rPr>
-          <w:ins w:id="22" w:author="Nick Jones" w:date="2018-09-25T17:13:00Z"/>
-        </w:rPr>
-        <w:pPrChange w:id="23" w:author="Nick Jones" w:date="2018-09-25T17:13:00Z">
+          <w:ins w:id="27" w:author="Nick Jones" w:date="2018-09-25T17:13:00Z"/>
+        </w:rPr>
+        <w:pPrChange w:id="28" w:author="Nick Jones" w:date="2018-09-25T17:13:00Z">
           <w:pPr>
             <w:pStyle w:val="Heading2"/>
           </w:pPr>
         </w:pPrChange>
       </w:pPr>
-      <w:ins w:id="24" w:author="Nick Jones" w:date="2018-09-25T17:13:00Z">
+      <w:ins w:id="29" w:author="Nick Jones" w:date="2018-09-25T17:13:00Z">
         <w:r>
           <w:t>Int : MasterId</w:t>
         </w:r>
@@ -3419,10 +3445,10 @@
       <w:pPr>
         <w:pStyle w:val="Heading2"/>
         <w:rPr>
-          <w:ins w:id="25" w:author="Nick Jones" w:date="2018-09-25T17:11:00Z"/>
-        </w:rPr>
-      </w:pPr>
-      <w:ins w:id="26" w:author="Nick Jones" w:date="2018-09-25T17:11:00Z">
+          <w:ins w:id="30" w:author="Nick Jones" w:date="2018-09-25T17:11:00Z"/>
+        </w:rPr>
+      </w:pPr>
+      <w:ins w:id="31" w:author="Nick Jones" w:date="2018-09-25T17:11:00Z">
         <w:r>
           <w:t>Returns</w:t>
         </w:r>
@@ -3431,10 +3457,10 @@
     <w:p>
       <w:pPr>
         <w:rPr>
-          <w:ins w:id="27" w:author="Nick Jones" w:date="2018-09-25T17:11:00Z"/>
-        </w:rPr>
-      </w:pPr>
-      <w:ins w:id="28" w:author="Nick Jones" w:date="2018-09-25T17:11:00Z">
+          <w:ins w:id="32" w:author="Nick Jones" w:date="2018-09-25T17:11:00Z"/>
+        </w:rPr>
+      </w:pPr>
+      <w:ins w:id="33" w:author="Nick Jones" w:date="2018-09-25T17:11:00Z">
         <w:r>
           <w:t>UKRDCIndexManagerResponse</w:t>
         </w:r>
@@ -3444,10 +3470,10 @@
       <w:pPr>
         <w:pStyle w:val="Heading2"/>
         <w:rPr>
-          <w:ins w:id="29" w:author="Nick Jones" w:date="2018-09-25T17:11:00Z"/>
-        </w:rPr>
-      </w:pPr>
-      <w:ins w:id="30" w:author="Nick Jones" w:date="2018-09-25T17:11:00Z">
+          <w:ins w:id="34" w:author="Nick Jones" w:date="2018-09-25T17:11:00Z"/>
+        </w:rPr>
+      </w:pPr>
+      <w:ins w:id="35" w:author="Nick Jones" w:date="2018-09-25T17:11:00Z">
         <w:r>
           <w:t>Behaviour</w:t>
         </w:r>
@@ -3456,15 +3482,15 @@
     <w:p>
       <w:pPr>
         <w:rPr>
-          <w:ins w:id="31" w:author="Nick Jones" w:date="2018-09-25T17:14:00Z"/>
-        </w:rPr>
-      </w:pPr>
-      <w:ins w:id="32" w:author="Nick Jones" w:date="2018-09-25T17:13:00Z">
+          <w:ins w:id="36" w:author="Nick Jones" w:date="2018-09-25T17:14:00Z"/>
+        </w:rPr>
+      </w:pPr>
+      <w:ins w:id="37" w:author="Nick Jones" w:date="2018-09-25T17:13:00Z">
         <w:r>
           <w:t xml:space="preserve">Calls </w:t>
         </w:r>
       </w:ins>
-      <w:ins w:id="33" w:author="Nick Jones" w:date="2018-09-25T17:14:00Z">
+      <w:ins w:id="38" w:author="Nick Jones" w:date="2018-09-25T17:14:00Z">
         <w:r>
           <w:t>MasterRecordDAO to retrieve the MasterRecord for the provided MasterID</w:t>
         </w:r>
@@ -3473,10 +3499,10 @@
     <w:p>
       <w:pPr>
         <w:rPr>
-          <w:ins w:id="34" w:author="Nick Jones" w:date="2018-09-25T17:14:00Z"/>
-        </w:rPr>
-      </w:pPr>
-      <w:ins w:id="35" w:author="Nick Jones" w:date="2018-09-25T17:14:00Z">
+          <w:ins w:id="39" w:author="Nick Jones" w:date="2018-09-25T17:14:00Z"/>
+        </w:rPr>
+      </w:pPr>
+      <w:ins w:id="40" w:author="Nick Jones" w:date="2018-09-25T17:14:00Z">
         <w:r>
           <w:t>If not found create and return a FAIL response (</w:t>
         </w:r>
@@ -3497,15 +3523,15 @@
     <w:p>
       <w:pPr>
         <w:rPr>
-          <w:ins w:id="36" w:author="Nick Jones" w:date="2018-09-25T17:14:00Z"/>
-        </w:rPr>
-      </w:pPr>
-      <w:ins w:id="37" w:author="Nick Jones" w:date="2018-09-25T17:14:00Z">
+          <w:ins w:id="41" w:author="Nick Jones" w:date="2018-09-25T17:14:00Z"/>
+        </w:rPr>
+      </w:pPr>
+      <w:ins w:id="42" w:author="Nick Jones" w:date="2018-09-25T17:14:00Z">
         <w:r>
           <w:t>If the maste</w:t>
         </w:r>
       </w:ins>
-      <w:ins w:id="38" w:author="Nick Jones" w:date="2018-09-25T17:15:00Z">
+      <w:ins w:id="43" w:author="Nick Jones" w:date="2018-09-25T17:15:00Z">
         <w:r>
           <w:t>r is not a UKRDC master, create and return a FAIL response (</w:t>
         </w:r>
@@ -3526,10 +3552,10 @@
     <w:p>
       <w:pPr>
         <w:rPr>
-          <w:ins w:id="39" w:author="Nick Jones" w:date="2018-09-25T17:11:00Z"/>
-        </w:rPr>
-      </w:pPr>
-      <w:ins w:id="40" w:author="Nick Jones" w:date="2018-09-25T17:11:00Z">
+          <w:ins w:id="44" w:author="Nick Jones" w:date="2018-09-25T17:11:00Z"/>
+        </w:rPr>
+      </w:pPr>
+      <w:ins w:id="45" w:author="Nick Jones" w:date="2018-09-25T17:11:00Z">
         <w:r>
           <w:t xml:space="preserve">On exception create and return a FAIL response including the error message and stack trace. </w:t>
         </w:r>
@@ -3538,10 +3564,10 @@
     <w:p>
       <w:pPr>
         <w:rPr>
-          <w:ins w:id="41" w:author="Nick Jones" w:date="2018-09-25T17:11:00Z"/>
-        </w:rPr>
-      </w:pPr>
-      <w:ins w:id="42" w:author="Nick Jones" w:date="2018-09-25T17:11:00Z">
+          <w:ins w:id="46" w:author="Nick Jones" w:date="2018-09-25T17:11:00Z"/>
+        </w:rPr>
+      </w:pPr>
+      <w:ins w:id="47" w:author="Nick Jones" w:date="2018-09-25T17:11:00Z">
         <w:r>
           <w:t>Otherwise return a SUCCESS response including the national identity.</w:t>
         </w:r>
@@ -3551,21 +3577,21 @@
       <w:pPr>
         <w:spacing w:after="0"/>
         <w:rPr>
-          <w:ins w:id="43" w:author="Nick Jones" w:date="2018-09-25T17:11:00Z"/>
-        </w:rPr>
-      </w:pPr>
-    </w:p>
-    <w:p>
-      <w:pPr>
-        <w:rPr>
-          <w:ins w:id="44" w:author="Nick Jones" w:date="2018-09-25T17:16:00Z"/>
+          <w:ins w:id="48" w:author="Nick Jones" w:date="2018-09-25T17:11:00Z"/>
+        </w:rPr>
+      </w:pPr>
+    </w:p>
+    <w:p>
+      <w:pPr>
+        <w:rPr>
+          <w:ins w:id="49" w:author="Nick Jones" w:date="2018-09-25T17:16:00Z"/>
           <w:rFonts w:asciiTheme="majorHAnsi" w:eastAsiaTheme="majorEastAsia" w:hAnsiTheme="majorHAnsi" w:cstheme="majorBidi"/>
           <w:color w:val="2F5496" w:themeColor="accent1" w:themeShade="BF"/>
           <w:sz w:val="32"/>
           <w:szCs w:val="32"/>
         </w:rPr>
       </w:pPr>
-      <w:ins w:id="45" w:author="Nick Jones" w:date="2018-09-25T17:16:00Z">
+      <w:ins w:id="50" w:author="Nick Jones" w:date="2018-09-25T17:16:00Z">
         <w:r>
           <w:br w:type="page"/>
         </w:r>
@@ -3575,16 +3601,13 @@
       <w:pPr>
         <w:pStyle w:val="Heading1"/>
         <w:rPr>
-          <w:ins w:id="46" w:author="Nick Jones" w:date="2018-09-25T17:16:00Z"/>
-        </w:rPr>
-      </w:pPr>
-      <w:ins w:id="47" w:author="Nick Jones" w:date="2018-09-25T17:16:00Z">
+          <w:ins w:id="51" w:author="Nick Jones" w:date="2018-09-25T17:16:00Z"/>
+        </w:rPr>
+      </w:pPr>
+      <w:ins w:id="52" w:author="Nick Jones" w:date="2018-09-25T17:16:00Z">
         <w:r>
           <w:lastRenderedPageBreak/>
-          <w:t xml:space="preserve">API: </w:t>
-        </w:r>
-        <w:r>
-          <w:t>merge</w:t>
+          <w:t>API: merge</w:t>
         </w:r>
       </w:ins>
     </w:p>
@@ -3592,10 +3615,10 @@
       <w:pPr>
         <w:pStyle w:val="Heading2"/>
         <w:rPr>
-          <w:ins w:id="48" w:author="Nick Jones" w:date="2018-09-25T17:16:00Z"/>
-        </w:rPr>
-      </w:pPr>
-      <w:ins w:id="49" w:author="Nick Jones" w:date="2018-09-25T17:16:00Z">
+          <w:ins w:id="53" w:author="Nick Jones" w:date="2018-09-25T17:16:00Z"/>
+        </w:rPr>
+      </w:pPr>
+      <w:ins w:id="54" w:author="Nick Jones" w:date="2018-09-25T17:16:00Z">
         <w:r>
           <w:t>Accepts</w:t>
         </w:r>
@@ -3604,15 +3627,15 @@
     <w:p>
       <w:pPr>
         <w:rPr>
-          <w:ins w:id="50" w:author="Nick Jones" w:date="2018-09-25T17:17:00Z"/>
-        </w:rPr>
-      </w:pPr>
-      <w:ins w:id="51" w:author="Nick Jones" w:date="2018-09-25T17:16:00Z">
+          <w:ins w:id="55" w:author="Nick Jones" w:date="2018-09-25T17:17:00Z"/>
+        </w:rPr>
+      </w:pPr>
+      <w:ins w:id="56" w:author="Nick Jones" w:date="2018-09-25T17:16:00Z">
         <w:r>
           <w:t xml:space="preserve">Int : </w:t>
         </w:r>
       </w:ins>
-      <w:ins w:id="52" w:author="Nick Jones" w:date="2018-09-25T17:17:00Z">
+      <w:ins w:id="57" w:author="Nick Jones" w:date="2018-09-25T17:17:00Z">
         <w:r>
           <w:t>superceedingId</w:t>
         </w:r>
@@ -3621,10 +3644,10 @@
     <w:p>
       <w:pPr>
         <w:rPr>
-          <w:ins w:id="53" w:author="Nick Jones" w:date="2018-09-25T17:16:00Z"/>
-        </w:rPr>
-      </w:pPr>
-      <w:ins w:id="54" w:author="Nick Jones" w:date="2018-09-25T17:17:00Z">
+          <w:ins w:id="58" w:author="Nick Jones" w:date="2018-09-25T17:16:00Z"/>
+        </w:rPr>
+      </w:pPr>
+      <w:ins w:id="59" w:author="Nick Jones" w:date="2018-09-25T17:17:00Z">
         <w:r>
           <w:t xml:space="preserve">Int : </w:t>
         </w:r>
@@ -3643,10 +3666,10 @@
       <w:pPr>
         <w:pStyle w:val="Heading2"/>
         <w:rPr>
-          <w:ins w:id="55" w:author="Nick Jones" w:date="2018-09-25T17:16:00Z"/>
-        </w:rPr>
-      </w:pPr>
-      <w:ins w:id="56" w:author="Nick Jones" w:date="2018-09-25T17:16:00Z">
+          <w:ins w:id="60" w:author="Nick Jones" w:date="2018-09-25T17:16:00Z"/>
+        </w:rPr>
+      </w:pPr>
+      <w:ins w:id="61" w:author="Nick Jones" w:date="2018-09-25T17:16:00Z">
         <w:r>
           <w:t>Returns</w:t>
         </w:r>
@@ -3655,10 +3678,10 @@
     <w:p>
       <w:pPr>
         <w:rPr>
-          <w:ins w:id="57" w:author="Nick Jones" w:date="2018-09-25T17:16:00Z"/>
-        </w:rPr>
-      </w:pPr>
-      <w:ins w:id="58" w:author="Nick Jones" w:date="2018-09-25T17:16:00Z">
+          <w:ins w:id="62" w:author="Nick Jones" w:date="2018-09-25T17:16:00Z"/>
+        </w:rPr>
+      </w:pPr>
+      <w:ins w:id="63" w:author="Nick Jones" w:date="2018-09-25T17:16:00Z">
         <w:r>
           <w:t>UKRDCIndexManagerResponse</w:t>
         </w:r>
@@ -3668,10 +3691,10 @@
       <w:pPr>
         <w:pStyle w:val="Heading2"/>
         <w:rPr>
-          <w:ins w:id="59" w:author="Nick Jones" w:date="2018-09-25T17:16:00Z"/>
-        </w:rPr>
-      </w:pPr>
-      <w:ins w:id="60" w:author="Nick Jones" w:date="2018-09-25T17:16:00Z">
+          <w:ins w:id="64" w:author="Nick Jones" w:date="2018-09-25T17:16:00Z"/>
+        </w:rPr>
+      </w:pPr>
+      <w:ins w:id="65" w:author="Nick Jones" w:date="2018-09-25T17:16:00Z">
         <w:r>
           <w:t>Behaviour</w:t>
         </w:r>
@@ -3680,25 +3703,25 @@
     <w:p>
       <w:pPr>
         <w:rPr>
-          <w:ins w:id="61" w:author="Nick Jones" w:date="2018-09-25T17:29:00Z"/>
-        </w:rPr>
-      </w:pPr>
-      <w:ins w:id="62" w:author="Nick Jones" w:date="2018-09-25T17:16:00Z">
+          <w:ins w:id="66" w:author="Nick Jones" w:date="2018-09-25T17:29:00Z"/>
+        </w:rPr>
+      </w:pPr>
+      <w:ins w:id="67" w:author="Nick Jones" w:date="2018-09-25T17:16:00Z">
         <w:r>
           <w:t xml:space="preserve">Calls </w:t>
         </w:r>
       </w:ins>
-      <w:ins w:id="63" w:author="Nick Jones" w:date="2018-09-25T17:29:00Z">
+      <w:ins w:id="68" w:author="Nick Jones" w:date="2018-09-25T17:29:00Z">
         <w:r>
           <w:t>LinkRecordDAO</w:t>
         </w:r>
       </w:ins>
-      <w:ins w:id="64" w:author="Nick Jones" w:date="2018-09-25T17:16:00Z">
+      <w:ins w:id="69" w:author="Nick Jones" w:date="2018-09-25T17:16:00Z">
         <w:r>
           <w:t xml:space="preserve"> to retrieve </w:t>
         </w:r>
       </w:ins>
-      <w:ins w:id="65" w:author="Nick Jones" w:date="2018-09-25T17:29:00Z">
+      <w:ins w:id="70" w:author="Nick Jones" w:date="2018-09-25T17:29:00Z">
         <w:r>
           <w:t>all links to the supercededId</w:t>
         </w:r>
@@ -3707,10 +3730,10 @@
     <w:p>
       <w:pPr>
         <w:rPr>
-          <w:ins w:id="66" w:author="Nick Jones" w:date="2018-09-25T17:29:00Z"/>
-        </w:rPr>
-      </w:pPr>
-      <w:ins w:id="67" w:author="Nick Jones" w:date="2018-09-25T17:29:00Z">
+          <w:ins w:id="71" w:author="Nick Jones" w:date="2018-09-25T17:29:00Z"/>
+        </w:rPr>
+      </w:pPr>
+      <w:ins w:id="72" w:author="Nick Jones" w:date="2018-09-25T17:29:00Z">
         <w:r>
           <w:t>For each</w:t>
         </w:r>
@@ -3719,15 +3742,15 @@
     <w:p>
       <w:pPr>
         <w:rPr>
-          <w:ins w:id="68" w:author="Nick Jones" w:date="2018-09-25T17:30:00Z"/>
-        </w:rPr>
-      </w:pPr>
-      <w:ins w:id="69" w:author="Nick Jones" w:date="2018-09-25T17:29:00Z">
+          <w:ins w:id="73" w:author="Nick Jones" w:date="2018-09-25T17:30:00Z"/>
+        </w:rPr>
+      </w:pPr>
+      <w:ins w:id="74" w:author="Nick Jones" w:date="2018-09-25T17:29:00Z">
         <w:r>
           <w:tab/>
         </w:r>
       </w:ins>
-      <w:ins w:id="70" w:author="Nick Jones" w:date="2018-09-25T17:30:00Z">
+      <w:ins w:id="75" w:author="Nick Jones" w:date="2018-09-25T17:30:00Z">
         <w:r>
           <w:t>Delete the link</w:t>
         </w:r>
@@ -3736,10 +3759,10 @@
     <w:p>
       <w:pPr>
         <w:rPr>
-          <w:ins w:id="71" w:author="Nick Jones" w:date="2018-09-25T17:30:00Z"/>
-        </w:rPr>
-      </w:pPr>
-      <w:ins w:id="72" w:author="Nick Jones" w:date="2018-09-25T17:30:00Z">
+          <w:ins w:id="76" w:author="Nick Jones" w:date="2018-09-25T17:30:00Z"/>
+        </w:rPr>
+      </w:pPr>
+      <w:ins w:id="77" w:author="Nick Jones" w:date="2018-09-25T17:30:00Z">
         <w:r>
           <w:tab/>
           <w:t>Create a link to the superceedingId</w:t>
@@ -3749,16 +3772,16 @@
     <w:p>
       <w:pPr>
         <w:rPr>
-          <w:ins w:id="73" w:author="Nick Jones" w:date="2018-09-25T17:31:00Z"/>
-        </w:rPr>
-      </w:pPr>
-      <w:ins w:id="74" w:author="Nick Jones" w:date="2018-09-25T17:30:00Z">
+          <w:ins w:id="78" w:author="Nick Jones" w:date="2018-09-25T17:31:00Z"/>
+        </w:rPr>
+      </w:pPr>
+      <w:ins w:id="79" w:author="Nick Jones" w:date="2018-09-25T17:30:00Z">
         <w:r>
           <w:tab/>
           <w:t xml:space="preserve">Audit the event (Type=3, </w:t>
         </w:r>
       </w:ins>
-      <w:ins w:id="75" w:author="Nick Jones" w:date="2018-09-25T17:31:00Z">
+      <w:ins w:id="80" w:author="Nick Jones" w:date="2018-09-25T17:31:00Z">
         <w:r>
           <w:t xml:space="preserve">UKRDC_MERGE </w:t>
         </w:r>
@@ -3779,17 +3802,17 @@
     <w:p>
       <w:pPr>
         <w:rPr>
-          <w:ins w:id="76" w:author="Nick Jones" w:date="2018-09-25T17:31:00Z"/>
-        </w:rPr>
-      </w:pPr>
-    </w:p>
-    <w:p>
-      <w:pPr>
-        <w:rPr>
-          <w:ins w:id="77" w:author="Nick Jones" w:date="2018-09-25T17:32:00Z"/>
-        </w:rPr>
-      </w:pPr>
-      <w:ins w:id="78" w:author="Nick Jones" w:date="2018-09-25T17:32:00Z">
+          <w:ins w:id="81" w:author="Nick Jones" w:date="2018-09-25T17:31:00Z"/>
+        </w:rPr>
+      </w:pPr>
+    </w:p>
+    <w:p>
+      <w:pPr>
+        <w:rPr>
+          <w:ins w:id="82" w:author="Nick Jones" w:date="2018-09-25T17:32:00Z"/>
+        </w:rPr>
+      </w:pPr>
+      <w:ins w:id="83" w:author="Nick Jones" w:date="2018-09-25T17:32:00Z">
         <w:r>
           <w:t>Delete all Work Items for the supercededId</w:t>
         </w:r>
@@ -3798,10 +3821,10 @@
     <w:p>
       <w:pPr>
         <w:rPr>
-          <w:ins w:id="79" w:author="Nick Jones" w:date="2018-09-25T17:16:00Z"/>
-        </w:rPr>
-      </w:pPr>
-      <w:ins w:id="80" w:author="Nick Jones" w:date="2018-09-25T17:32:00Z">
+          <w:ins w:id="84" w:author="Nick Jones" w:date="2018-09-25T17:16:00Z"/>
+        </w:rPr>
+      </w:pPr>
+      <w:ins w:id="85" w:author="Nick Jones" w:date="2018-09-25T17:32:00Z">
         <w:r>
           <w:t>Delete the Master Record for the supercededId</w:t>
         </w:r>
@@ -3810,10 +3833,10 @@
     <w:p>
       <w:pPr>
         <w:rPr>
-          <w:ins w:id="81" w:author="Nick Jones" w:date="2018-09-25T17:16:00Z"/>
-        </w:rPr>
-      </w:pPr>
-      <w:ins w:id="82" w:author="Nick Jones" w:date="2018-09-25T17:16:00Z">
+          <w:ins w:id="86" w:author="Nick Jones" w:date="2018-09-25T17:16:00Z"/>
+        </w:rPr>
+      </w:pPr>
+      <w:ins w:id="87" w:author="Nick Jones" w:date="2018-09-25T17:16:00Z">
         <w:r>
           <w:t xml:space="preserve">On exception create and return a FAIL response including the error message and stack trace. </w:t>
         </w:r>
@@ -3822,15 +3845,13 @@
     <w:p>
       <w:pPr>
         <w:rPr>
-          <w:ins w:id="83" w:author="Nick Jones" w:date="2018-09-25T17:16:00Z"/>
-        </w:rPr>
-      </w:pPr>
-      <w:ins w:id="84" w:author="Nick Jones" w:date="2018-09-25T17:16:00Z">
+          <w:ins w:id="88" w:author="Nick Jones" w:date="2018-09-25T17:16:00Z"/>
+        </w:rPr>
+      </w:pPr>
+      <w:ins w:id="89" w:author="Nick Jones" w:date="2018-09-25T17:16:00Z">
         <w:r>
           <w:t>Otherwise return a SUCCESS response</w:t>
         </w:r>
-        <w:bookmarkStart w:id="85" w:name="_GoBack"/>
-        <w:bookmarkEnd w:id="85"/>
       </w:ins>
     </w:p>
     <w:p>

</xml_diff>

<commit_message>
1.2.0 PATCH Add Response wrapper to update
</commit_message>
<xml_diff>
--- a/JTrace/Documents/EMPI specification V1.2.0.docx
+++ b/JTrace/Documents/EMPI specification V1.2.0.docx
@@ -33,13 +33,11 @@
           <w:t>30</w:t>
         </w:r>
       </w:ins>
-      <w:bookmarkStart w:id="2" w:name="_GoBack"/>
-      <w:bookmarkEnd w:id="2"/>
-      <w:ins w:id="3" w:author="Nick Jones" w:date="2018-09-25T17:09:00Z">
+      <w:ins w:id="2" w:author="Nick Jones" w:date="2018-09-25T17:09:00Z">
         <w:r>
           <w:rPr>
             <w:vertAlign w:val="superscript"/>
-            <w:rPrChange w:id="4" w:author="Nick Jones" w:date="2018-09-25T17:09:00Z">
+            <w:rPrChange w:id="3" w:author="Nick Jones" w:date="2018-09-25T17:09:00Z">
               <w:rPr/>
             </w:rPrChange>
           </w:rPr>
@@ -49,7 +47,7 @@
           <w:t xml:space="preserve"> September 2018</w:t>
         </w:r>
       </w:ins>
-      <w:del w:id="5" w:author="Nick Jones" w:date="2018-09-25T17:09:00Z">
+      <w:del w:id="4" w:author="Nick Jones" w:date="2018-09-25T17:09:00Z">
         <w:r>
           <w:delText>August 2018</w:delText>
         </w:r>
@@ -57,17 +55,17 @@
       <w:r>
         <w:t xml:space="preserve"> to</w:t>
       </w:r>
-      <w:ins w:id="6" w:author="Nick Jones" w:date="2018-09-25T17:10:00Z">
+      <w:ins w:id="5" w:author="Nick Jones" w:date="2018-09-25T17:10:00Z">
         <w:r>
           <w:t xml:space="preserve"> 1.2.0.</w:t>
         </w:r>
       </w:ins>
-      <w:del w:id="7" w:author="Nick Jones" w:date="2018-09-25T17:10:00Z">
+      <w:del w:id="6" w:author="Nick Jones" w:date="2018-09-25T17:10:00Z">
         <w:r>
           <w:delText xml:space="preserve"> match 1.1</w:delText>
         </w:r>
       </w:del>
-      <w:del w:id="8" w:author="Nick Jones" w:date="2018-09-25T17:09:00Z">
+      <w:del w:id="7" w:author="Nick Jones" w:date="2018-09-25T17:09:00Z">
         <w:r>
           <w:delText>.</w:delText>
         </w:r>
@@ -89,25 +87,25 @@
           <w:numId w:val="6"/>
         </w:numPr>
         <w:rPr>
-          <w:ins w:id="9" w:author="Nick Jones" w:date="2018-09-25T17:10:00Z"/>
-        </w:rPr>
-      </w:pPr>
-      <w:ins w:id="10" w:author="Nick Jones" w:date="2018-09-25T17:10:00Z">
+          <w:ins w:id="8" w:author="Nick Jones" w:date="2018-09-25T17:10:00Z"/>
+        </w:rPr>
+      </w:pPr>
+      <w:ins w:id="9" w:author="Nick Jones" w:date="2018-09-25T17:10:00Z">
         <w:r>
           <w:t>New API</w:t>
         </w:r>
       </w:ins>
-      <w:ins w:id="11" w:author="Nick Jones" w:date="2018-09-25T17:11:00Z">
+      <w:ins w:id="10" w:author="Nick Jones" w:date="2018-09-25T17:11:00Z">
         <w:r>
           <w:t xml:space="preserve"> method</w:t>
         </w:r>
       </w:ins>
-      <w:ins w:id="12" w:author="Nick Jones" w:date="2018-09-25T17:10:00Z">
+      <w:ins w:id="11" w:author="Nick Jones" w:date="2018-09-25T17:10:00Z">
         <w:r>
           <w:t>: getUKRDCId</w:t>
         </w:r>
       </w:ins>
-      <w:del w:id="13" w:author="Nick Jones" w:date="2018-09-25T17:10:00Z">
+      <w:del w:id="12" w:author="Nick Jones" w:date="2018-09-25T17:10:00Z">
         <w:r>
           <w:delText>NO CODE CHANGES. Person.localidtype increased in size to 10 characters</w:delText>
         </w:r>
@@ -121,20 +119,20 @@
           <w:numId w:val="6"/>
         </w:numPr>
         <w:rPr>
-          <w:ins w:id="14" w:author="Nick Jones" w:date="2018-09-29T07:13:00Z"/>
-        </w:rPr>
-      </w:pPr>
-      <w:ins w:id="15" w:author="Nick Jones" w:date="2018-09-25T17:10:00Z">
+          <w:ins w:id="13" w:author="Nick Jones" w:date="2018-09-29T07:13:00Z"/>
+        </w:rPr>
+      </w:pPr>
+      <w:ins w:id="14" w:author="Nick Jones" w:date="2018-09-25T17:10:00Z">
         <w:r>
           <w:t>New API</w:t>
         </w:r>
       </w:ins>
-      <w:ins w:id="16" w:author="Nick Jones" w:date="2018-09-25T17:11:00Z">
+      <w:ins w:id="15" w:author="Nick Jones" w:date="2018-09-25T17:11:00Z">
         <w:r>
           <w:t xml:space="preserve"> method</w:t>
         </w:r>
       </w:ins>
-      <w:ins w:id="17" w:author="Nick Jones" w:date="2018-09-25T17:10:00Z">
+      <w:ins w:id="16" w:author="Nick Jones" w:date="2018-09-25T17:10:00Z">
         <w:r>
           <w:t>: merge</w:t>
         </w:r>
@@ -148,7 +146,7 @@
           <w:numId w:val="6"/>
         </w:numPr>
       </w:pPr>
-      <w:ins w:id="18" w:author="Nick Jones" w:date="2018-09-29T07:13:00Z">
+      <w:ins w:id="17" w:author="Nick Jones" w:date="2018-09-29T07:13:00Z">
         <w:r>
           <w:t>New API WorkItemManager.update</w:t>
         </w:r>
@@ -488,7 +486,6 @@
         <w:pStyle w:val="Heading1"/>
       </w:pPr>
       <w:r>
-        <w:lastRenderedPageBreak/>
         <w:t>Client</w:t>
       </w:r>
     </w:p>
@@ -598,7 +595,6 @@
         <w:pStyle w:val="Heading1"/>
       </w:pPr>
       <w:r>
-        <w:lastRenderedPageBreak/>
         <w:t>API: Validate</w:t>
       </w:r>
     </w:p>
@@ -860,7 +856,6 @@
         <w:pStyle w:val="Heading1"/>
       </w:pPr>
       <w:r>
-        <w:lastRenderedPageBreak/>
         <w:t>API</w:t>
       </w:r>
       <w:r>
@@ -1319,7 +1314,6 @@
         </w:rPr>
       </w:pPr>
       <w:r>
-        <w:lastRenderedPageBreak/>
         <w:tab/>
       </w:r>
       <w:r>
@@ -1786,7 +1780,6 @@
     </w:p>
     <w:p>
       <w:r>
-        <w:lastRenderedPageBreak/>
         <w:t>Return the soundex</w:t>
       </w:r>
     </w:p>
@@ -2314,7 +2307,6 @@
         <w:spacing w:after="0"/>
       </w:pPr>
       <w:r>
-        <w:lastRenderedPageBreak/>
         <w:t>If found</w:t>
       </w:r>
     </w:p>
@@ -2908,7 +2900,6 @@
         <w:pStyle w:val="Heading2"/>
       </w:pPr>
       <w:r>
-        <w:lastRenderedPageBreak/>
         <w:t>Verify Links</w:t>
       </w:r>
     </w:p>
@@ -3061,7 +3052,6 @@
         <w:pStyle w:val="Heading1"/>
       </w:pPr>
       <w:r>
-        <w:lastRenderedPageBreak/>
         <w:t>API</w:t>
       </w:r>
       <w:r>
@@ -3266,7 +3256,6 @@
         <w:pStyle w:val="Heading1"/>
       </w:pPr>
       <w:r>
-        <w:lastRenderedPageBreak/>
         <w:t>API</w:t>
       </w:r>
       <w:r>
@@ -3374,14 +3363,14 @@
     <w:p>
       <w:pPr>
         <w:rPr>
-          <w:ins w:id="19" w:author="Nick Jones" w:date="2018-09-25T17:11:00Z"/>
+          <w:ins w:id="18" w:author="Nick Jones" w:date="2018-09-25T17:11:00Z"/>
           <w:rFonts w:asciiTheme="majorHAnsi" w:eastAsiaTheme="majorEastAsia" w:hAnsiTheme="majorHAnsi" w:cstheme="majorBidi"/>
           <w:color w:val="2F5496" w:themeColor="accent1" w:themeShade="BF"/>
           <w:sz w:val="32"/>
           <w:szCs w:val="32"/>
         </w:rPr>
       </w:pPr>
-      <w:ins w:id="20" w:author="Nick Jones" w:date="2018-09-25T17:11:00Z">
+      <w:ins w:id="19" w:author="Nick Jones" w:date="2018-09-25T17:11:00Z">
         <w:r>
           <w:br w:type="page"/>
         </w:r>
@@ -3391,16 +3380,15 @@
       <w:pPr>
         <w:pStyle w:val="Heading1"/>
         <w:rPr>
-          <w:ins w:id="21" w:author="Nick Jones" w:date="2018-09-25T17:11:00Z"/>
-        </w:rPr>
-      </w:pPr>
-      <w:ins w:id="22" w:author="Nick Jones" w:date="2018-09-25T17:11:00Z">
-        <w:r>
-          <w:lastRenderedPageBreak/>
+          <w:ins w:id="20" w:author="Nick Jones" w:date="2018-09-25T17:11:00Z"/>
+        </w:rPr>
+      </w:pPr>
+      <w:ins w:id="21" w:author="Nick Jones" w:date="2018-09-25T17:11:00Z">
+        <w:r>
           <w:t xml:space="preserve">API: </w:t>
         </w:r>
       </w:ins>
-      <w:ins w:id="23" w:author="Nick Jones" w:date="2018-09-25T17:12:00Z">
+      <w:ins w:id="22" w:author="Nick Jones" w:date="2018-09-25T17:12:00Z">
         <w:r>
           <w:t>getUKRDCId</w:t>
         </w:r>
@@ -3410,10 +3398,10 @@
       <w:pPr>
         <w:pStyle w:val="Heading2"/>
         <w:rPr>
-          <w:ins w:id="24" w:author="Nick Jones" w:date="2018-09-25T17:13:00Z"/>
-        </w:rPr>
-      </w:pPr>
-      <w:ins w:id="25" w:author="Nick Jones" w:date="2018-09-25T17:13:00Z">
+          <w:ins w:id="23" w:author="Nick Jones" w:date="2018-09-25T17:13:00Z"/>
+        </w:rPr>
+      </w:pPr>
+      <w:ins w:id="24" w:author="Nick Jones" w:date="2018-09-25T17:13:00Z">
         <w:r>
           <w:t>Accepts</w:t>
         </w:r>
@@ -3422,15 +3410,15 @@
     <w:p>
       <w:pPr>
         <w:rPr>
-          <w:ins w:id="26" w:author="Nick Jones" w:date="2018-09-25T17:13:00Z"/>
-        </w:rPr>
-        <w:pPrChange w:id="27" w:author="Nick Jones" w:date="2018-09-25T17:13:00Z">
+          <w:ins w:id="25" w:author="Nick Jones" w:date="2018-09-25T17:13:00Z"/>
+        </w:rPr>
+        <w:pPrChange w:id="26" w:author="Nick Jones" w:date="2018-09-25T17:13:00Z">
           <w:pPr>
             <w:pStyle w:val="Heading2"/>
           </w:pPr>
         </w:pPrChange>
       </w:pPr>
-      <w:ins w:id="28" w:author="Nick Jones" w:date="2018-09-25T17:13:00Z">
+      <w:ins w:id="27" w:author="Nick Jones" w:date="2018-09-25T17:13:00Z">
         <w:r>
           <w:t>Int : MasterId</w:t>
         </w:r>
@@ -3440,10 +3428,10 @@
       <w:pPr>
         <w:pStyle w:val="Heading2"/>
         <w:rPr>
-          <w:ins w:id="29" w:author="Nick Jones" w:date="2018-09-25T17:11:00Z"/>
-        </w:rPr>
-      </w:pPr>
-      <w:ins w:id="30" w:author="Nick Jones" w:date="2018-09-25T17:11:00Z">
+          <w:ins w:id="28" w:author="Nick Jones" w:date="2018-09-25T17:11:00Z"/>
+        </w:rPr>
+      </w:pPr>
+      <w:ins w:id="29" w:author="Nick Jones" w:date="2018-09-25T17:11:00Z">
         <w:r>
           <w:t>Returns</w:t>
         </w:r>
@@ -3452,10 +3440,10 @@
     <w:p>
       <w:pPr>
         <w:rPr>
-          <w:ins w:id="31" w:author="Nick Jones" w:date="2018-09-25T17:11:00Z"/>
-        </w:rPr>
-      </w:pPr>
-      <w:ins w:id="32" w:author="Nick Jones" w:date="2018-09-25T17:11:00Z">
+          <w:ins w:id="30" w:author="Nick Jones" w:date="2018-09-25T17:11:00Z"/>
+        </w:rPr>
+      </w:pPr>
+      <w:ins w:id="31" w:author="Nick Jones" w:date="2018-09-25T17:11:00Z">
         <w:r>
           <w:t>UKRDCIndexManagerResponse</w:t>
         </w:r>
@@ -3465,10 +3453,10 @@
       <w:pPr>
         <w:pStyle w:val="Heading2"/>
         <w:rPr>
-          <w:ins w:id="33" w:author="Nick Jones" w:date="2018-09-25T17:11:00Z"/>
-        </w:rPr>
-      </w:pPr>
-      <w:ins w:id="34" w:author="Nick Jones" w:date="2018-09-25T17:11:00Z">
+          <w:ins w:id="32" w:author="Nick Jones" w:date="2018-09-25T17:11:00Z"/>
+        </w:rPr>
+      </w:pPr>
+      <w:ins w:id="33" w:author="Nick Jones" w:date="2018-09-25T17:11:00Z">
         <w:r>
           <w:t>Behaviour</w:t>
         </w:r>
@@ -3477,15 +3465,15 @@
     <w:p>
       <w:pPr>
         <w:rPr>
-          <w:ins w:id="35" w:author="Nick Jones" w:date="2018-09-25T17:14:00Z"/>
-        </w:rPr>
-      </w:pPr>
-      <w:ins w:id="36" w:author="Nick Jones" w:date="2018-09-25T17:13:00Z">
+          <w:ins w:id="34" w:author="Nick Jones" w:date="2018-09-25T17:14:00Z"/>
+        </w:rPr>
+      </w:pPr>
+      <w:ins w:id="35" w:author="Nick Jones" w:date="2018-09-25T17:13:00Z">
         <w:r>
           <w:t xml:space="preserve">Calls </w:t>
         </w:r>
       </w:ins>
-      <w:ins w:id="37" w:author="Nick Jones" w:date="2018-09-25T17:14:00Z">
+      <w:ins w:id="36" w:author="Nick Jones" w:date="2018-09-25T17:14:00Z">
         <w:r>
           <w:t>MasterRecordDAO to retrieve the MasterRecord for the provided MasterID</w:t>
         </w:r>
@@ -3494,10 +3482,10 @@
     <w:p>
       <w:pPr>
         <w:rPr>
-          <w:ins w:id="38" w:author="Nick Jones" w:date="2018-09-25T17:14:00Z"/>
-        </w:rPr>
-      </w:pPr>
-      <w:ins w:id="39" w:author="Nick Jones" w:date="2018-09-25T17:14:00Z">
+          <w:ins w:id="37" w:author="Nick Jones" w:date="2018-09-25T17:14:00Z"/>
+        </w:rPr>
+      </w:pPr>
+      <w:ins w:id="38" w:author="Nick Jones" w:date="2018-09-25T17:14:00Z">
         <w:r>
           <w:t>If not found create and return a FAIL response (</w:t>
         </w:r>
@@ -3518,15 +3506,15 @@
     <w:p>
       <w:pPr>
         <w:rPr>
-          <w:ins w:id="40" w:author="Nick Jones" w:date="2018-09-25T17:14:00Z"/>
-        </w:rPr>
-      </w:pPr>
-      <w:ins w:id="41" w:author="Nick Jones" w:date="2018-09-25T17:14:00Z">
+          <w:ins w:id="39" w:author="Nick Jones" w:date="2018-09-25T17:14:00Z"/>
+        </w:rPr>
+      </w:pPr>
+      <w:ins w:id="40" w:author="Nick Jones" w:date="2018-09-25T17:14:00Z">
         <w:r>
           <w:t>If the maste</w:t>
         </w:r>
       </w:ins>
-      <w:ins w:id="42" w:author="Nick Jones" w:date="2018-09-25T17:15:00Z">
+      <w:ins w:id="41" w:author="Nick Jones" w:date="2018-09-25T17:15:00Z">
         <w:r>
           <w:t>r is not a UKRDC master, create and return a FAIL response (</w:t>
         </w:r>
@@ -3547,10 +3535,10 @@
     <w:p>
       <w:pPr>
         <w:rPr>
-          <w:ins w:id="43" w:author="Nick Jones" w:date="2018-09-25T17:11:00Z"/>
-        </w:rPr>
-      </w:pPr>
-      <w:ins w:id="44" w:author="Nick Jones" w:date="2018-09-25T17:11:00Z">
+          <w:ins w:id="42" w:author="Nick Jones" w:date="2018-09-25T17:11:00Z"/>
+        </w:rPr>
+      </w:pPr>
+      <w:ins w:id="43" w:author="Nick Jones" w:date="2018-09-25T17:11:00Z">
         <w:r>
           <w:t xml:space="preserve">On exception create and return a FAIL response including the error message and stack trace. </w:t>
         </w:r>
@@ -3559,10 +3547,10 @@
     <w:p>
       <w:pPr>
         <w:rPr>
-          <w:ins w:id="45" w:author="Nick Jones" w:date="2018-09-25T17:11:00Z"/>
-        </w:rPr>
-      </w:pPr>
-      <w:ins w:id="46" w:author="Nick Jones" w:date="2018-09-25T17:11:00Z">
+          <w:ins w:id="44" w:author="Nick Jones" w:date="2018-09-25T17:11:00Z"/>
+        </w:rPr>
+      </w:pPr>
+      <w:ins w:id="45" w:author="Nick Jones" w:date="2018-09-25T17:11:00Z">
         <w:r>
           <w:t>Otherwise return a SUCCESS response including the national identity.</w:t>
         </w:r>
@@ -3572,21 +3560,21 @@
       <w:pPr>
         <w:spacing w:after="0"/>
         <w:rPr>
-          <w:ins w:id="47" w:author="Nick Jones" w:date="2018-09-25T17:11:00Z"/>
-        </w:rPr>
-      </w:pPr>
-    </w:p>
-    <w:p>
-      <w:pPr>
-        <w:rPr>
-          <w:ins w:id="48" w:author="Nick Jones" w:date="2018-09-25T17:16:00Z"/>
+          <w:ins w:id="46" w:author="Nick Jones" w:date="2018-09-25T17:11:00Z"/>
+        </w:rPr>
+      </w:pPr>
+    </w:p>
+    <w:p>
+      <w:pPr>
+        <w:rPr>
+          <w:ins w:id="47" w:author="Nick Jones" w:date="2018-09-25T17:16:00Z"/>
           <w:rFonts w:asciiTheme="majorHAnsi" w:eastAsiaTheme="majorEastAsia" w:hAnsiTheme="majorHAnsi" w:cstheme="majorBidi"/>
           <w:color w:val="2F5496" w:themeColor="accent1" w:themeShade="BF"/>
           <w:sz w:val="32"/>
           <w:szCs w:val="32"/>
         </w:rPr>
       </w:pPr>
-      <w:ins w:id="49" w:author="Nick Jones" w:date="2018-09-25T17:16:00Z">
+      <w:ins w:id="48" w:author="Nick Jones" w:date="2018-09-25T17:16:00Z">
         <w:r>
           <w:br w:type="page"/>
         </w:r>
@@ -3596,12 +3584,11 @@
       <w:pPr>
         <w:pStyle w:val="Heading1"/>
         <w:rPr>
-          <w:ins w:id="50" w:author="Nick Jones" w:date="2018-09-25T17:16:00Z"/>
-        </w:rPr>
-      </w:pPr>
-      <w:ins w:id="51" w:author="Nick Jones" w:date="2018-09-25T17:16:00Z">
-        <w:r>
-          <w:lastRenderedPageBreak/>
+          <w:ins w:id="49" w:author="Nick Jones" w:date="2018-09-25T17:16:00Z"/>
+        </w:rPr>
+      </w:pPr>
+      <w:ins w:id="50" w:author="Nick Jones" w:date="2018-09-25T17:16:00Z">
+        <w:r>
           <w:t>API: merge</w:t>
         </w:r>
       </w:ins>
@@ -3610,10 +3597,10 @@
       <w:pPr>
         <w:pStyle w:val="Heading2"/>
         <w:rPr>
-          <w:ins w:id="52" w:author="Nick Jones" w:date="2018-09-25T17:16:00Z"/>
-        </w:rPr>
-      </w:pPr>
-      <w:ins w:id="53" w:author="Nick Jones" w:date="2018-09-25T17:16:00Z">
+          <w:ins w:id="51" w:author="Nick Jones" w:date="2018-09-25T17:16:00Z"/>
+        </w:rPr>
+      </w:pPr>
+      <w:ins w:id="52" w:author="Nick Jones" w:date="2018-09-25T17:16:00Z">
         <w:r>
           <w:t>Accepts</w:t>
         </w:r>
@@ -3622,15 +3609,15 @@
     <w:p>
       <w:pPr>
         <w:rPr>
-          <w:ins w:id="54" w:author="Nick Jones" w:date="2018-09-25T17:17:00Z"/>
-        </w:rPr>
-      </w:pPr>
-      <w:ins w:id="55" w:author="Nick Jones" w:date="2018-09-25T17:16:00Z">
+          <w:ins w:id="53" w:author="Nick Jones" w:date="2018-09-25T17:17:00Z"/>
+        </w:rPr>
+      </w:pPr>
+      <w:ins w:id="54" w:author="Nick Jones" w:date="2018-09-25T17:16:00Z">
         <w:r>
           <w:t xml:space="preserve">Int : </w:t>
         </w:r>
       </w:ins>
-      <w:ins w:id="56" w:author="Nick Jones" w:date="2018-09-25T17:17:00Z">
+      <w:ins w:id="55" w:author="Nick Jones" w:date="2018-09-25T17:17:00Z">
         <w:r>
           <w:t>superceedingId</w:t>
         </w:r>
@@ -3639,10 +3626,10 @@
     <w:p>
       <w:pPr>
         <w:rPr>
-          <w:ins w:id="57" w:author="Nick Jones" w:date="2018-09-25T17:16:00Z"/>
-        </w:rPr>
-      </w:pPr>
-      <w:ins w:id="58" w:author="Nick Jones" w:date="2018-09-25T17:17:00Z">
+          <w:ins w:id="56" w:author="Nick Jones" w:date="2018-09-25T17:16:00Z"/>
+        </w:rPr>
+      </w:pPr>
+      <w:ins w:id="57" w:author="Nick Jones" w:date="2018-09-25T17:17:00Z">
         <w:r>
           <w:t xml:space="preserve">Int : </w:t>
         </w:r>
@@ -3661,10 +3648,10 @@
       <w:pPr>
         <w:pStyle w:val="Heading2"/>
         <w:rPr>
-          <w:ins w:id="59" w:author="Nick Jones" w:date="2018-09-25T17:16:00Z"/>
-        </w:rPr>
-      </w:pPr>
-      <w:ins w:id="60" w:author="Nick Jones" w:date="2018-09-25T17:16:00Z">
+          <w:ins w:id="58" w:author="Nick Jones" w:date="2018-09-25T17:16:00Z"/>
+        </w:rPr>
+      </w:pPr>
+      <w:ins w:id="59" w:author="Nick Jones" w:date="2018-09-25T17:16:00Z">
         <w:r>
           <w:t>Returns</w:t>
         </w:r>
@@ -3673,10 +3660,10 @@
     <w:p>
       <w:pPr>
         <w:rPr>
-          <w:ins w:id="61" w:author="Nick Jones" w:date="2018-09-25T17:16:00Z"/>
-        </w:rPr>
-      </w:pPr>
-      <w:ins w:id="62" w:author="Nick Jones" w:date="2018-09-25T17:16:00Z">
+          <w:ins w:id="60" w:author="Nick Jones" w:date="2018-09-25T17:16:00Z"/>
+        </w:rPr>
+      </w:pPr>
+      <w:ins w:id="61" w:author="Nick Jones" w:date="2018-09-25T17:16:00Z">
         <w:r>
           <w:t>UKRDCIndexManagerResponse</w:t>
         </w:r>
@@ -3686,10 +3673,10 @@
       <w:pPr>
         <w:pStyle w:val="Heading2"/>
         <w:rPr>
-          <w:ins w:id="63" w:author="Nick Jones" w:date="2018-09-25T17:16:00Z"/>
-        </w:rPr>
-      </w:pPr>
-      <w:ins w:id="64" w:author="Nick Jones" w:date="2018-09-25T17:16:00Z">
+          <w:ins w:id="62" w:author="Nick Jones" w:date="2018-09-25T17:16:00Z"/>
+        </w:rPr>
+      </w:pPr>
+      <w:ins w:id="63" w:author="Nick Jones" w:date="2018-09-25T17:16:00Z">
         <w:r>
           <w:t>Behaviour</w:t>
         </w:r>
@@ -3698,25 +3685,25 @@
     <w:p>
       <w:pPr>
         <w:rPr>
-          <w:ins w:id="65" w:author="Nick Jones" w:date="2018-09-25T17:29:00Z"/>
-        </w:rPr>
-      </w:pPr>
-      <w:ins w:id="66" w:author="Nick Jones" w:date="2018-09-25T17:16:00Z">
+          <w:ins w:id="64" w:author="Nick Jones" w:date="2018-09-25T17:29:00Z"/>
+        </w:rPr>
+      </w:pPr>
+      <w:ins w:id="65" w:author="Nick Jones" w:date="2018-09-25T17:16:00Z">
         <w:r>
           <w:t xml:space="preserve">Calls </w:t>
         </w:r>
       </w:ins>
-      <w:ins w:id="67" w:author="Nick Jones" w:date="2018-09-25T17:29:00Z">
+      <w:ins w:id="66" w:author="Nick Jones" w:date="2018-09-25T17:29:00Z">
         <w:r>
           <w:t>LinkRecordDAO</w:t>
         </w:r>
       </w:ins>
-      <w:ins w:id="68" w:author="Nick Jones" w:date="2018-09-25T17:16:00Z">
+      <w:ins w:id="67" w:author="Nick Jones" w:date="2018-09-25T17:16:00Z">
         <w:r>
           <w:t xml:space="preserve"> to retrieve </w:t>
         </w:r>
       </w:ins>
-      <w:ins w:id="69" w:author="Nick Jones" w:date="2018-09-25T17:29:00Z">
+      <w:ins w:id="68" w:author="Nick Jones" w:date="2018-09-25T17:29:00Z">
         <w:r>
           <w:t>all links to the supercededId</w:t>
         </w:r>
@@ -3725,10 +3712,10 @@
     <w:p>
       <w:pPr>
         <w:rPr>
-          <w:ins w:id="70" w:author="Nick Jones" w:date="2018-09-25T17:29:00Z"/>
-        </w:rPr>
-      </w:pPr>
-      <w:ins w:id="71" w:author="Nick Jones" w:date="2018-09-25T17:29:00Z">
+          <w:ins w:id="69" w:author="Nick Jones" w:date="2018-09-25T17:29:00Z"/>
+        </w:rPr>
+      </w:pPr>
+      <w:ins w:id="70" w:author="Nick Jones" w:date="2018-09-25T17:29:00Z">
         <w:r>
           <w:t>For each</w:t>
         </w:r>
@@ -3737,15 +3724,15 @@
     <w:p>
       <w:pPr>
         <w:rPr>
-          <w:ins w:id="72" w:author="Nick Jones" w:date="2018-09-25T17:30:00Z"/>
-        </w:rPr>
-      </w:pPr>
-      <w:ins w:id="73" w:author="Nick Jones" w:date="2018-09-25T17:29:00Z">
+          <w:ins w:id="71" w:author="Nick Jones" w:date="2018-09-25T17:30:00Z"/>
+        </w:rPr>
+      </w:pPr>
+      <w:ins w:id="72" w:author="Nick Jones" w:date="2018-09-25T17:29:00Z">
         <w:r>
           <w:tab/>
         </w:r>
       </w:ins>
-      <w:ins w:id="74" w:author="Nick Jones" w:date="2018-09-25T17:30:00Z">
+      <w:ins w:id="73" w:author="Nick Jones" w:date="2018-09-25T17:30:00Z">
         <w:r>
           <w:t>Delete the link</w:t>
         </w:r>
@@ -3754,10 +3741,10 @@
     <w:p>
       <w:pPr>
         <w:rPr>
-          <w:ins w:id="75" w:author="Nick Jones" w:date="2018-09-25T17:30:00Z"/>
-        </w:rPr>
-      </w:pPr>
-      <w:ins w:id="76" w:author="Nick Jones" w:date="2018-09-25T17:30:00Z">
+          <w:ins w:id="74" w:author="Nick Jones" w:date="2018-09-25T17:30:00Z"/>
+        </w:rPr>
+      </w:pPr>
+      <w:ins w:id="75" w:author="Nick Jones" w:date="2018-09-25T17:30:00Z">
         <w:r>
           <w:tab/>
           <w:t>Create a link to the superceedingId</w:t>
@@ -3767,16 +3754,16 @@
     <w:p>
       <w:pPr>
         <w:rPr>
-          <w:ins w:id="77" w:author="Nick Jones" w:date="2018-09-25T17:31:00Z"/>
-        </w:rPr>
-      </w:pPr>
-      <w:ins w:id="78" w:author="Nick Jones" w:date="2018-09-25T17:30:00Z">
+          <w:ins w:id="76" w:author="Nick Jones" w:date="2018-09-25T17:31:00Z"/>
+        </w:rPr>
+      </w:pPr>
+      <w:ins w:id="77" w:author="Nick Jones" w:date="2018-09-25T17:30:00Z">
         <w:r>
           <w:tab/>
           <w:t xml:space="preserve">Audit the event (Type=3, </w:t>
         </w:r>
       </w:ins>
-      <w:ins w:id="79" w:author="Nick Jones" w:date="2018-09-25T17:31:00Z">
+      <w:ins w:id="78" w:author="Nick Jones" w:date="2018-09-25T17:31:00Z">
         <w:r>
           <w:t xml:space="preserve">UKRDC_MERGE </w:t>
         </w:r>
@@ -3797,17 +3784,17 @@
     <w:p>
       <w:pPr>
         <w:rPr>
-          <w:ins w:id="80" w:author="Nick Jones" w:date="2018-09-25T17:31:00Z"/>
-        </w:rPr>
-      </w:pPr>
-    </w:p>
-    <w:p>
-      <w:pPr>
-        <w:rPr>
-          <w:ins w:id="81" w:author="Nick Jones" w:date="2018-09-25T17:32:00Z"/>
-        </w:rPr>
-      </w:pPr>
-      <w:ins w:id="82" w:author="Nick Jones" w:date="2018-09-25T17:32:00Z">
+          <w:ins w:id="79" w:author="Nick Jones" w:date="2018-09-25T17:31:00Z"/>
+        </w:rPr>
+      </w:pPr>
+    </w:p>
+    <w:p>
+      <w:pPr>
+        <w:rPr>
+          <w:ins w:id="80" w:author="Nick Jones" w:date="2018-09-25T17:32:00Z"/>
+        </w:rPr>
+      </w:pPr>
+      <w:ins w:id="81" w:author="Nick Jones" w:date="2018-09-25T17:32:00Z">
         <w:r>
           <w:t>Delete all Work Items for the supercededId</w:t>
         </w:r>
@@ -3816,10 +3803,10 @@
     <w:p>
       <w:pPr>
         <w:rPr>
-          <w:ins w:id="83" w:author="Nick Jones" w:date="2018-09-25T17:16:00Z"/>
-        </w:rPr>
-      </w:pPr>
-      <w:ins w:id="84" w:author="Nick Jones" w:date="2018-09-25T17:32:00Z">
+          <w:ins w:id="82" w:author="Nick Jones" w:date="2018-09-25T17:16:00Z"/>
+        </w:rPr>
+      </w:pPr>
+      <w:ins w:id="83" w:author="Nick Jones" w:date="2018-09-25T17:32:00Z">
         <w:r>
           <w:t>Delete the Master Record for the supercededId</w:t>
         </w:r>
@@ -3828,10 +3815,10 @@
     <w:p>
       <w:pPr>
         <w:rPr>
-          <w:ins w:id="85" w:author="Nick Jones" w:date="2018-09-25T17:16:00Z"/>
-        </w:rPr>
-      </w:pPr>
-      <w:ins w:id="86" w:author="Nick Jones" w:date="2018-09-25T17:16:00Z">
+          <w:ins w:id="84" w:author="Nick Jones" w:date="2018-09-25T17:16:00Z"/>
+        </w:rPr>
+      </w:pPr>
+      <w:ins w:id="85" w:author="Nick Jones" w:date="2018-09-25T17:16:00Z">
         <w:r>
           <w:t xml:space="preserve">On exception create and return a FAIL response including the error message and stack trace. </w:t>
         </w:r>
@@ -3840,10 +3827,10 @@
     <w:p>
       <w:pPr>
         <w:rPr>
-          <w:ins w:id="87" w:author="Nick Jones" w:date="2018-09-25T17:16:00Z"/>
-        </w:rPr>
-      </w:pPr>
-      <w:ins w:id="88" w:author="Nick Jones" w:date="2018-09-25T17:16:00Z">
+          <w:ins w:id="86" w:author="Nick Jones" w:date="2018-09-25T17:16:00Z"/>
+        </w:rPr>
+      </w:pPr>
+      <w:ins w:id="87" w:author="Nick Jones" w:date="2018-09-25T17:16:00Z">
         <w:r>
           <w:t>Otherwise return a SUCCESS response</w:t>
         </w:r>
@@ -3859,7 +3846,6 @@
         <w:pStyle w:val="Heading1"/>
       </w:pPr>
       <w:r>
-        <w:lastRenderedPageBreak/>
         <w:t>SimpleConnectionManager: Configure</w:t>
       </w:r>
     </w:p>
@@ -3978,10 +3964,10 @@
       <w:pPr>
         <w:pStyle w:val="Heading1"/>
         <w:rPr>
-          <w:ins w:id="89" w:author="Nick Jones" w:date="2018-09-30T09:55:00Z"/>
-        </w:rPr>
-      </w:pPr>
-      <w:ins w:id="90" w:author="Nick Jones" w:date="2018-09-30T09:55:00Z">
+          <w:ins w:id="88" w:author="Nick Jones" w:date="2018-09-30T09:55:00Z"/>
+        </w:rPr>
+      </w:pPr>
+      <w:ins w:id="89" w:author="Nick Jones" w:date="2018-09-30T09:55:00Z">
         <w:r>
           <w:t>WorkItemManager</w:t>
         </w:r>
@@ -3990,25 +3976,25 @@
     <w:p>
       <w:pPr>
         <w:rPr>
-          <w:ins w:id="91" w:author="Nick Jones" w:date="2018-09-30T09:55:00Z"/>
-        </w:rPr>
-        <w:pPrChange w:id="92" w:author="Nick Jones" w:date="2018-09-30T09:55:00Z">
+          <w:ins w:id="90" w:author="Nick Jones" w:date="2018-09-30T09:55:00Z"/>
+        </w:rPr>
+        <w:pPrChange w:id="91" w:author="Nick Jones" w:date="2018-09-30T09:55:00Z">
           <w:pPr>
             <w:pStyle w:val="Heading1"/>
           </w:pPr>
         </w:pPrChange>
       </w:pPr>
-      <w:ins w:id="93" w:author="Nick Jones" w:date="2018-09-30T09:55:00Z">
+      <w:ins w:id="92" w:author="Nick Jones" w:date="2018-09-30T09:55:00Z">
         <w:r>
           <w:t>The WorkItemManager exposes APIs for management of the Work Items.</w:t>
         </w:r>
       </w:ins>
-      <w:ins w:id="94" w:author="Nick Jones" w:date="2018-09-30T15:00:00Z">
+      <w:ins w:id="93" w:author="Nick Jones" w:date="2018-09-30T15:00:00Z">
         <w:r>
           <w:t xml:space="preserve"> Currently only update is tested and documented but other APIs for creating, finding </w:t>
         </w:r>
       </w:ins>
-      <w:ins w:id="95" w:author="Nick Jones" w:date="2018-09-30T15:01:00Z">
+      <w:ins w:id="94" w:author="Nick Jones" w:date="2018-09-30T15:01:00Z">
         <w:r>
           <w:t>and deleting items exist and can be added to the documented public interface as required.</w:t>
         </w:r>
@@ -4018,10 +4004,10 @@
       <w:pPr>
         <w:pStyle w:val="Heading2"/>
         <w:rPr>
-          <w:ins w:id="96" w:author="Nick Jones" w:date="2018-09-30T14:56:00Z"/>
-        </w:rPr>
-      </w:pPr>
-      <w:ins w:id="97" w:author="Nick Jones" w:date="2018-09-30T09:55:00Z">
+          <w:ins w:id="95" w:author="Nick Jones" w:date="2018-09-30T14:56:00Z"/>
+        </w:rPr>
+      </w:pPr>
+      <w:ins w:id="96" w:author="Nick Jones" w:date="2018-09-30T09:55:00Z">
         <w:r>
           <w:t>Update</w:t>
         </w:r>
@@ -4030,15 +4016,10 @@
     <w:p>
       <w:pPr>
         <w:rPr>
-          <w:ins w:id="98" w:author="Nick Jones" w:date="2018-09-30T10:29:00Z"/>
-        </w:rPr>
-        <w:pPrChange w:id="99" w:author="Nick Jones" w:date="2018-09-30T14:56:00Z">
-          <w:pPr>
-            <w:pStyle w:val="Heading2"/>
-          </w:pPr>
-        </w:pPrChange>
-      </w:pPr>
-      <w:ins w:id="100" w:author="Nick Jones" w:date="2018-09-30T14:56:00Z">
+          <w:ins w:id="97" w:author="Nick Jones" w:date="2018-09-30T20:58:00Z"/>
+        </w:rPr>
+      </w:pPr>
+      <w:ins w:id="98" w:author="Nick Jones" w:date="2018-09-30T14:56:00Z">
         <w:r>
           <w:t>Taken from the javadocs</w:t>
         </w:r>
@@ -4046,9 +4027,10 @@
     </w:p>
     <w:p>
       <w:pPr>
+        <w:pStyle w:val="blocklist5"/>
         <w:numPr>
           <w:ilvl w:val="2"/>
-          <w:numId w:val="9"/>
+          <w:numId w:val="10"/>
         </w:numPr>
         <w:pBdr>
           <w:top w:val="single" w:sz="6" w:space="5" w:color="D0D9E0"/>
@@ -4057,11 +4039,11 @@
           <w:right w:val="single" w:sz="6" w:space="4" w:color="D0D9E0"/>
         </w:pBdr>
         <w:shd w:val="clear" w:color="auto" w:fill="DEE3E9"/>
-        <w:spacing w:after="90" w:line="240" w:lineRule="auto"/>
+        <w:spacing w:before="0" w:beforeAutospacing="0" w:after="90"/>
         <w:ind w:left="-120"/>
         <w:outlineLvl w:val="4"/>
         <w:rPr>
-          <w:ins w:id="101" w:author="Nick Jones" w:date="2018-09-30T14:55:00Z"/>
+          <w:ins w:id="99" w:author="Nick Jones" w:date="2018-09-30T20:58:00Z"/>
           <w:rFonts w:ascii="Arial" w:hAnsi="Arial" w:cs="Arial"/>
           <w:b/>
           <w:bCs/>
@@ -4071,7 +4053,7 @@
           <w:lang w:val="en"/>
         </w:rPr>
       </w:pPr>
-      <w:ins w:id="102" w:author="Nick Jones" w:date="2018-09-30T14:55:00Z">
+      <w:ins w:id="100" w:author="Nick Jones" w:date="2018-09-30T20:58:00Z">
         <w:r>
           <w:rPr>
             <w:rFonts w:ascii="Arial" w:hAnsi="Arial" w:cs="Arial"/>
@@ -4088,34 +4070,213 @@
     </w:p>
     <w:p>
       <w:pPr>
+        <w:pStyle w:val="HTMLPreformatted"/>
         <w:numPr>
           <w:ilvl w:val="2"/>
-          <w:numId w:val="9"/>
+          <w:numId w:val="10"/>
         </w:numPr>
         <w:shd w:val="clear" w:color="auto" w:fill="FFFFFF"/>
         <w:tabs>
           <w:tab w:val="clear" w:pos="2160"/>
-          <w:tab w:val="left" w:pos="916"/>
-          <w:tab w:val="left" w:pos="1832"/>
-          <w:tab w:val="left" w:pos="2748"/>
-          <w:tab w:val="left" w:pos="3664"/>
-          <w:tab w:val="left" w:pos="4580"/>
-          <w:tab w:val="left" w:pos="5496"/>
-          <w:tab w:val="left" w:pos="6412"/>
-          <w:tab w:val="left" w:pos="7328"/>
-          <w:tab w:val="left" w:pos="8244"/>
-          <w:tab w:val="left" w:pos="9160"/>
-          <w:tab w:val="left" w:pos="10076"/>
-          <w:tab w:val="left" w:pos="10992"/>
-          <w:tab w:val="left" w:pos="11908"/>
-          <w:tab w:val="left" w:pos="12824"/>
-          <w:tab w:val="left" w:pos="13740"/>
-          <w:tab w:val="left" w:pos="14656"/>
         </w:tabs>
-        <w:spacing w:after="0" w:line="240" w:lineRule="auto"/>
         <w:ind w:left="0"/>
         <w:rPr>
-          <w:ins w:id="103" w:author="Nick Jones" w:date="2018-09-30T14:55:00Z"/>
+          <w:ins w:id="101" w:author="Nick Jones" w:date="2018-09-30T20:58:00Z"/>
+          <w:color w:val="353833"/>
+          <w:lang w:val="en"/>
+        </w:rPr>
+      </w:pPr>
+      <w:ins w:id="102" w:author="Nick Jones" w:date="2018-09-30T20:58:00Z">
+        <w:r>
+          <w:rPr>
+            <w:color w:val="353833"/>
+            <w:lang w:val="en"/>
+          </w:rPr>
+          <w:t>public </w:t>
+        </w:r>
+        <w:r>
+          <w:rPr>
+            <w:color w:val="353833"/>
+            <w:lang w:val="en"/>
+          </w:rPr>
+          <w:fldChar w:fldCharType="begin"/>
+        </w:r>
+        <w:r>
+          <w:rPr>
+            <w:color w:val="353833"/>
+            <w:lang w:val="en"/>
+          </w:rPr>
+          <w:instrText xml:space="preserve"> HYPERLINK "file:///C:\\Users\\Nick\\git\\jtrace\\JTrace\\javadoc\\com\\agiloak\\mpi\\workitem\\WorkItemManagerResponse.html" \o "class in com.agiloak.mpi.workitem" </w:instrText>
+        </w:r>
+        <w:r>
+          <w:rPr>
+            <w:color w:val="353833"/>
+            <w:lang w:val="en"/>
+          </w:rPr>
+          <w:fldChar w:fldCharType="separate"/>
+        </w:r>
+        <w:r>
+          <w:rPr>
+            <w:rStyle w:val="Hyperlink"/>
+            <w:rFonts w:eastAsiaTheme="majorEastAsia"/>
+            <w:lang w:val="en"/>
+          </w:rPr>
+          <w:t>WorkItemManagerResponse</w:t>
+        </w:r>
+        <w:r>
+          <w:rPr>
+            <w:color w:val="353833"/>
+            <w:lang w:val="en"/>
+          </w:rPr>
+          <w:fldChar w:fldCharType="end"/>
+        </w:r>
+        <w:r>
+          <w:rPr>
+            <w:color w:val="353833"/>
+            <w:lang w:val="en"/>
+          </w:rPr>
+          <w:t> update(java.lang.String workItemId,</w:t>
+        </w:r>
+      </w:ins>
+    </w:p>
+    <w:p>
+      <w:pPr>
+        <w:pStyle w:val="HTMLPreformatted"/>
+        <w:numPr>
+          <w:ilvl w:val="2"/>
+          <w:numId w:val="10"/>
+        </w:numPr>
+        <w:shd w:val="clear" w:color="auto" w:fill="FFFFFF"/>
+        <w:tabs>
+          <w:tab w:val="clear" w:pos="2160"/>
+        </w:tabs>
+        <w:ind w:left="0"/>
+        <w:rPr>
+          <w:ins w:id="103" w:author="Nick Jones" w:date="2018-09-30T20:58:00Z"/>
+          <w:color w:val="353833"/>
+          <w:lang w:val="en"/>
+        </w:rPr>
+      </w:pPr>
+      <w:ins w:id="104" w:author="Nick Jones" w:date="2018-09-30T20:58:00Z">
+        <w:r>
+          <w:rPr>
+            <w:color w:val="353833"/>
+            <w:lang w:val="en"/>
+          </w:rPr>
+          <w:t xml:space="preserve">                                      java.lang.String status,</w:t>
+        </w:r>
+      </w:ins>
+    </w:p>
+    <w:p>
+      <w:pPr>
+        <w:pStyle w:val="HTMLPreformatted"/>
+        <w:numPr>
+          <w:ilvl w:val="2"/>
+          <w:numId w:val="10"/>
+        </w:numPr>
+        <w:shd w:val="clear" w:color="auto" w:fill="FFFFFF"/>
+        <w:tabs>
+          <w:tab w:val="clear" w:pos="2160"/>
+        </w:tabs>
+        <w:ind w:left="0"/>
+        <w:rPr>
+          <w:ins w:id="105" w:author="Nick Jones" w:date="2018-09-30T20:58:00Z"/>
+          <w:color w:val="353833"/>
+          <w:lang w:val="en"/>
+        </w:rPr>
+      </w:pPr>
+      <w:ins w:id="106" w:author="Nick Jones" w:date="2018-09-30T20:58:00Z">
+        <w:r>
+          <w:rPr>
+            <w:color w:val="353833"/>
+            <w:lang w:val="en"/>
+          </w:rPr>
+          <w:t xml:space="preserve">                                      java.lang.String updateDesc,</w:t>
+        </w:r>
+      </w:ins>
+    </w:p>
+    <w:p>
+      <w:pPr>
+        <w:pStyle w:val="HTMLPreformatted"/>
+        <w:shd w:val="clear" w:color="auto" w:fill="FFFFFF"/>
+        <w:rPr>
+          <w:ins w:id="107" w:author="Nick Jones" w:date="2018-09-30T20:58:00Z"/>
+          <w:color w:val="353833"/>
+          <w:lang w:val="en"/>
+        </w:rPr>
+      </w:pPr>
+      <w:ins w:id="108" w:author="Nick Jones" w:date="2018-09-30T20:58:00Z">
+        <w:r>
+          <w:rPr>
+            <w:color w:val="353833"/>
+            <w:lang w:val="en"/>
+          </w:rPr>
+          <w:t xml:space="preserve">                                      java.lang.String updatedBy)</w:t>
+        </w:r>
+      </w:ins>
+    </w:p>
+    <w:p>
+      <w:pPr>
+        <w:pStyle w:val="blocklist5"/>
+        <w:spacing w:before="0" w:after="0"/>
+        <w:rPr>
+          <w:ins w:id="109" w:author="Nick Jones" w:date="2018-09-30T20:58:00Z"/>
+          <w:rFonts w:ascii="Georgia" w:hAnsi="Georgia" w:cs="Arial"/>
+          <w:color w:val="474747"/>
+          <w:sz w:val="21"/>
+          <w:szCs w:val="21"/>
+          <w:lang w:val="en"/>
+        </w:rPr>
+      </w:pPr>
+      <w:ins w:id="110" w:author="Nick Jones" w:date="2018-09-30T20:58:00Z">
+        <w:r>
+          <w:rPr>
+            <w:rFonts w:ascii="Georgia" w:hAnsi="Georgia" w:cs="Arial"/>
+            <w:color w:val="474747"/>
+            <w:sz w:val="21"/>
+            <w:szCs w:val="21"/>
+            <w:lang w:val="en"/>
+          </w:rPr>
+          <w:t>Update the Work Item using the id as the key. Certain values are not updateable as they are intrinsic to the WorkItem (personId, masterId, type). Last updated date will automatically be updated</w:t>
+        </w:r>
+      </w:ins>
+    </w:p>
+    <w:p>
+      <w:pPr>
+        <w:pStyle w:val="blocklist5"/>
+        <w:spacing w:before="150" w:beforeAutospacing="0" w:after="0"/>
+        <w:rPr>
+          <w:ins w:id="111" w:author="Nick Jones" w:date="2018-09-30T20:58:00Z"/>
+          <w:rFonts w:ascii="Arial" w:hAnsi="Arial" w:cs="Arial"/>
+          <w:b/>
+          <w:bCs/>
+          <w:color w:val="4E4E4E"/>
+          <w:sz w:val="18"/>
+          <w:szCs w:val="18"/>
+          <w:lang w:val="en"/>
+        </w:rPr>
+      </w:pPr>
+      <w:ins w:id="112" w:author="Nick Jones" w:date="2018-09-30T20:58:00Z">
+        <w:r>
+          <w:rPr>
+            <w:rStyle w:val="paramlabel1"/>
+            <w:rFonts w:ascii="Arial" w:hAnsi="Arial" w:cs="Arial"/>
+            <w:color w:val="4E4E4E"/>
+            <w:sz w:val="18"/>
+            <w:szCs w:val="18"/>
+            <w:lang w:val="en"/>
+          </w:rPr>
+          <w:t>Parameters:</w:t>
+        </w:r>
+      </w:ins>
+    </w:p>
+    <w:p>
+      <w:pPr>
+        <w:pStyle w:val="blocklist5"/>
+        <w:spacing w:before="0" w:beforeAutospacing="0" w:after="150"/>
+        <w:ind w:left="720"/>
+        <w:rPr>
+          <w:ins w:id="113" w:author="Nick Jones" w:date="2018-09-30T20:58:00Z"/>
           <w:rFonts w:ascii="Courier New" w:hAnsi="Courier New" w:cs="Courier New"/>
           <w:color w:val="353833"/>
           <w:sz w:val="21"/>
@@ -4123,7 +4284,16 @@
           <w:lang w:val="en"/>
         </w:rPr>
       </w:pPr>
-      <w:ins w:id="104" w:author="Nick Jones" w:date="2018-09-30T14:55:00Z">
+      <w:ins w:id="114" w:author="Nick Jones" w:date="2018-09-30T20:58:00Z">
+        <w:r>
+          <w:rPr>
+            <w:rStyle w:val="HTMLCode"/>
+            <w:rFonts w:eastAsiaTheme="majorEastAsia"/>
+            <w:color w:val="353833"/>
+            <w:lang w:val="en"/>
+          </w:rPr>
+          <w:t>workItemId</w:t>
+        </w:r>
         <w:r>
           <w:rPr>
             <w:rFonts w:ascii="Courier New" w:hAnsi="Courier New" w:cs="Courier New"/>
@@ -4132,7 +4302,43 @@
             <w:szCs w:val="21"/>
             <w:lang w:val="en"/>
           </w:rPr>
-          <w:t>public </w:t>
+          <w:t xml:space="preserve"> - REQUIRED - The id of the WorkItem being updated. This must be a valid integer and must exist in the database.</w:t>
+        </w:r>
+      </w:ins>
+    </w:p>
+    <w:p>
+      <w:pPr>
+        <w:pStyle w:val="blocklist5"/>
+        <w:spacing w:before="0" w:beforeAutospacing="0" w:after="150"/>
+        <w:ind w:left="720"/>
+        <w:rPr>
+          <w:ins w:id="115" w:author="Nick Jones" w:date="2018-09-30T20:58:00Z"/>
+          <w:rFonts w:ascii="Courier New" w:hAnsi="Courier New" w:cs="Courier New"/>
+          <w:color w:val="353833"/>
+          <w:sz w:val="21"/>
+          <w:szCs w:val="21"/>
+          <w:lang w:val="en"/>
+        </w:rPr>
+      </w:pPr>
+      <w:ins w:id="116" w:author="Nick Jones" w:date="2018-09-30T20:58:00Z">
+        <w:r>
+          <w:rPr>
+            <w:rStyle w:val="HTMLCode"/>
+            <w:rFonts w:eastAsiaTheme="majorEastAsia"/>
+            <w:color w:val="353833"/>
+            <w:lang w:val="en"/>
+          </w:rPr>
+          <w:t>status</w:t>
+        </w:r>
+        <w:r>
+          <w:rPr>
+            <w:rFonts w:ascii="Courier New" w:hAnsi="Courier New" w:cs="Courier New"/>
+            <w:color w:val="353833"/>
+            <w:sz w:val="21"/>
+            <w:szCs w:val="21"/>
+            <w:lang w:val="en"/>
+          </w:rPr>
+          <w:t xml:space="preserve"> - REQUIRED - The new status of the WorkItem </w:t>
         </w:r>
         <w:r>
           <w:rPr>
@@ -4152,7 +4358,7 @@
             <w:szCs w:val="21"/>
             <w:lang w:val="en"/>
           </w:rPr>
-          <w:instrText xml:space="preserve"> HYPERLINK "file:///C:\\Users\\Nick\\git\\jtrace\\JTrace\\doc\\com\\agiloak\\mpi\\workitem\\WorkItem.html" \o "class in com.agiloak.mpi.workitem" </w:instrText>
+          <w:instrText xml:space="preserve"> HYPERLINK "file:///C:\\Users\\Nick\\git\\jtrace\\JTrace\\javadoc\\com\\agiloak\\mpi\\workitem\\WorkItemStatus.html" \o "interface in com.agiloak.mpi.workitem" </w:instrText>
         </w:r>
         <w:r>
           <w:rPr>
@@ -4166,13 +4372,12 @@
         </w:r>
         <w:r>
           <w:rPr>
-            <w:rFonts w:ascii="Courier New" w:hAnsi="Courier New" w:cs="Courier New"/>
+            <w:rStyle w:val="HTMLCode"/>
+            <w:rFonts w:eastAsiaTheme="majorEastAsia"/>
             <w:color w:val="4A6782"/>
-            <w:sz w:val="21"/>
-            <w:szCs w:val="21"/>
             <w:lang w:val="en"/>
           </w:rPr>
-          <w:t>WorkItem</w:t>
+          <w:t>WorkItemStatus</w:t>
         </w:r>
         <w:r>
           <w:rPr>
@@ -4192,40 +4397,17 @@
             <w:szCs w:val="21"/>
             <w:lang w:val="en"/>
           </w:rPr>
-          <w:t> update(int workItemId,</w:t>
-        </w:r>
-      </w:ins>
-    </w:p>
-    <w:p>
-      <w:pPr>
-        <w:numPr>
-          <w:ilvl w:val="2"/>
-          <w:numId w:val="9"/>
-        </w:numPr>
-        <w:shd w:val="clear" w:color="auto" w:fill="FFFFFF"/>
-        <w:tabs>
-          <w:tab w:val="clear" w:pos="2160"/>
-          <w:tab w:val="left" w:pos="916"/>
-          <w:tab w:val="left" w:pos="1832"/>
-          <w:tab w:val="left" w:pos="2748"/>
-          <w:tab w:val="left" w:pos="3664"/>
-          <w:tab w:val="left" w:pos="4580"/>
-          <w:tab w:val="left" w:pos="5496"/>
-          <w:tab w:val="left" w:pos="6412"/>
-          <w:tab w:val="left" w:pos="7328"/>
-          <w:tab w:val="left" w:pos="8244"/>
-          <w:tab w:val="left" w:pos="9160"/>
-          <w:tab w:val="left" w:pos="10076"/>
-          <w:tab w:val="left" w:pos="10992"/>
-          <w:tab w:val="left" w:pos="11908"/>
-          <w:tab w:val="left" w:pos="12824"/>
-          <w:tab w:val="left" w:pos="13740"/>
-          <w:tab w:val="left" w:pos="14656"/>
-        </w:tabs>
-        <w:spacing w:after="0" w:line="240" w:lineRule="auto"/>
-        <w:ind w:left="0"/>
-        <w:rPr>
-          <w:ins w:id="105" w:author="Nick Jones" w:date="2018-09-30T14:55:00Z"/>
+          <w:t xml:space="preserve"> - must be a valid status</w:t>
+        </w:r>
+      </w:ins>
+    </w:p>
+    <w:p>
+      <w:pPr>
+        <w:pStyle w:val="blocklist5"/>
+        <w:spacing w:before="0" w:beforeAutospacing="0" w:after="150"/>
+        <w:ind w:left="720"/>
+        <w:rPr>
+          <w:ins w:id="117" w:author="Nick Jones" w:date="2018-09-30T20:58:00Z"/>
           <w:rFonts w:ascii="Courier New" w:hAnsi="Courier New" w:cs="Courier New"/>
           <w:color w:val="353833"/>
           <w:sz w:val="21"/>
@@ -4233,7 +4415,16 @@
           <w:lang w:val="en"/>
         </w:rPr>
       </w:pPr>
-      <w:ins w:id="106" w:author="Nick Jones" w:date="2018-09-30T14:55:00Z">
+      <w:ins w:id="118" w:author="Nick Jones" w:date="2018-09-30T20:58:00Z">
+        <w:r>
+          <w:rPr>
+            <w:rStyle w:val="HTMLCode"/>
+            <w:rFonts w:eastAsiaTheme="majorEastAsia"/>
+            <w:color w:val="353833"/>
+            <w:lang w:val="en"/>
+          </w:rPr>
+          <w:t>updateDesc</w:t>
+        </w:r>
         <w:r>
           <w:rPr>
             <w:rFonts w:ascii="Courier New" w:hAnsi="Courier New" w:cs="Courier New"/>
@@ -4242,40 +4433,17 @@
             <w:szCs w:val="21"/>
             <w:lang w:val="en"/>
           </w:rPr>
-          <w:t xml:space="preserve">                       int status,</w:t>
-        </w:r>
-      </w:ins>
-    </w:p>
-    <w:p>
-      <w:pPr>
-        <w:numPr>
-          <w:ilvl w:val="2"/>
-          <w:numId w:val="9"/>
-        </w:numPr>
-        <w:shd w:val="clear" w:color="auto" w:fill="FFFFFF"/>
-        <w:tabs>
-          <w:tab w:val="clear" w:pos="2160"/>
-          <w:tab w:val="left" w:pos="916"/>
-          <w:tab w:val="left" w:pos="1832"/>
-          <w:tab w:val="left" w:pos="2748"/>
-          <w:tab w:val="left" w:pos="3664"/>
-          <w:tab w:val="left" w:pos="4580"/>
-          <w:tab w:val="left" w:pos="5496"/>
-          <w:tab w:val="left" w:pos="6412"/>
-          <w:tab w:val="left" w:pos="7328"/>
-          <w:tab w:val="left" w:pos="8244"/>
-          <w:tab w:val="left" w:pos="9160"/>
-          <w:tab w:val="left" w:pos="10076"/>
-          <w:tab w:val="left" w:pos="10992"/>
-          <w:tab w:val="left" w:pos="11908"/>
-          <w:tab w:val="left" w:pos="12824"/>
-          <w:tab w:val="left" w:pos="13740"/>
-          <w:tab w:val="left" w:pos="14656"/>
-        </w:tabs>
-        <w:spacing w:after="0" w:line="240" w:lineRule="auto"/>
-        <w:ind w:left="0"/>
-        <w:rPr>
-          <w:ins w:id="107" w:author="Nick Jones" w:date="2018-09-30T14:55:00Z"/>
+          <w:t xml:space="preserve"> - REQUIRED - Description of the work item update</w:t>
+        </w:r>
+      </w:ins>
+    </w:p>
+    <w:p>
+      <w:pPr>
+        <w:pStyle w:val="blocklist5"/>
+        <w:spacing w:before="0" w:beforeAutospacing="0" w:after="150"/>
+        <w:ind w:left="720"/>
+        <w:rPr>
+          <w:ins w:id="119" w:author="Nick Jones" w:date="2018-09-30T20:58:00Z"/>
           <w:rFonts w:ascii="Courier New" w:hAnsi="Courier New" w:cs="Courier New"/>
           <w:color w:val="353833"/>
           <w:sz w:val="21"/>
@@ -4283,7 +4451,16 @@
           <w:lang w:val="en"/>
         </w:rPr>
       </w:pPr>
-      <w:ins w:id="108" w:author="Nick Jones" w:date="2018-09-30T14:55:00Z">
+      <w:ins w:id="120" w:author="Nick Jones" w:date="2018-09-30T20:58:00Z">
+        <w:r>
+          <w:rPr>
+            <w:rStyle w:val="HTMLCode"/>
+            <w:rFonts w:eastAsiaTheme="majorEastAsia"/>
+            <w:color w:val="353833"/>
+            <w:lang w:val="en"/>
+          </w:rPr>
+          <w:t>updatedBy</w:t>
+        </w:r>
         <w:r>
           <w:rPr>
             <w:rFonts w:ascii="Courier New" w:hAnsi="Courier New" w:cs="Courier New"/>
@@ -4292,40 +4469,46 @@
             <w:szCs w:val="21"/>
             <w:lang w:val="en"/>
           </w:rPr>
-          <w:t xml:space="preserve">                       java.lang.String updateDesc,</w:t>
-        </w:r>
-      </w:ins>
-    </w:p>
-    <w:p>
-      <w:pPr>
-        <w:numPr>
-          <w:ilvl w:val="2"/>
-          <w:numId w:val="9"/>
-        </w:numPr>
-        <w:shd w:val="clear" w:color="auto" w:fill="FFFFFF"/>
-        <w:tabs>
-          <w:tab w:val="clear" w:pos="2160"/>
-          <w:tab w:val="left" w:pos="916"/>
-          <w:tab w:val="left" w:pos="1832"/>
-          <w:tab w:val="left" w:pos="2748"/>
-          <w:tab w:val="left" w:pos="3664"/>
-          <w:tab w:val="left" w:pos="4580"/>
-          <w:tab w:val="left" w:pos="5496"/>
-          <w:tab w:val="left" w:pos="6412"/>
-          <w:tab w:val="left" w:pos="7328"/>
-          <w:tab w:val="left" w:pos="8244"/>
-          <w:tab w:val="left" w:pos="9160"/>
-          <w:tab w:val="left" w:pos="10076"/>
-          <w:tab w:val="left" w:pos="10992"/>
-          <w:tab w:val="left" w:pos="11908"/>
-          <w:tab w:val="left" w:pos="12824"/>
-          <w:tab w:val="left" w:pos="13740"/>
-          <w:tab w:val="left" w:pos="14656"/>
-        </w:tabs>
-        <w:spacing w:after="0" w:line="240" w:lineRule="auto"/>
-        <w:ind w:left="0"/>
-        <w:rPr>
-          <w:ins w:id="109" w:author="Nick Jones" w:date="2018-09-30T14:55:00Z"/>
+          <w:t xml:space="preserve"> - REQUIRED - Who is updating the item</w:t>
+        </w:r>
+      </w:ins>
+    </w:p>
+    <w:p>
+      <w:pPr>
+        <w:pStyle w:val="blocklist5"/>
+        <w:spacing w:before="150" w:beforeAutospacing="0" w:after="0"/>
+        <w:rPr>
+          <w:ins w:id="121" w:author="Nick Jones" w:date="2018-09-30T20:58:00Z"/>
+          <w:rFonts w:ascii="Arial" w:hAnsi="Arial" w:cs="Arial"/>
+          <w:b/>
+          <w:bCs/>
+          <w:color w:val="4E4E4E"/>
+          <w:sz w:val="18"/>
+          <w:szCs w:val="18"/>
+          <w:lang w:val="en"/>
+        </w:rPr>
+      </w:pPr>
+      <w:ins w:id="122" w:author="Nick Jones" w:date="2018-09-30T20:58:00Z">
+        <w:r>
+          <w:rPr>
+            <w:rStyle w:val="returnlabel1"/>
+            <w:rFonts w:ascii="Arial" w:hAnsi="Arial" w:cs="Arial"/>
+            <w:color w:val="4E4E4E"/>
+            <w:sz w:val="18"/>
+            <w:szCs w:val="18"/>
+            <w:lang w:val="en"/>
+          </w:rPr>
+          <w:t>Returns:</w:t>
+        </w:r>
+      </w:ins>
+    </w:p>
+    <w:p>
+      <w:pPr>
+        <w:pStyle w:val="blocklist5"/>
+        <w:spacing w:before="75" w:beforeAutospacing="0" w:after="150"/>
+        <w:ind w:left="720"/>
+        <w:rPr>
+          <w:ins w:id="123" w:author="Nick Jones" w:date="2018-09-30T20:58:00Z"/>
           <w:rFonts w:ascii="Courier New" w:hAnsi="Courier New" w:cs="Courier New"/>
           <w:color w:val="353833"/>
           <w:sz w:val="21"/>
@@ -4333,7 +4516,7 @@
           <w:lang w:val="en"/>
         </w:rPr>
       </w:pPr>
-      <w:ins w:id="110" w:author="Nick Jones" w:date="2018-09-30T14:55:00Z">
+      <w:ins w:id="124" w:author="Nick Jones" w:date="2018-09-30T20:58:00Z">
         <w:r>
           <w:rPr>
             <w:rFonts w:ascii="Courier New" w:hAnsi="Courier New" w:cs="Courier New"/>
@@ -4342,388 +4525,16 @@
             <w:szCs w:val="21"/>
             <w:lang w:val="en"/>
           </w:rPr>
-          <w:t xml:space="preserve">                       java.lang.String updatedBy)</w:t>
-        </w:r>
-      </w:ins>
-    </w:p>
-    <w:p>
-      <w:pPr>
-        <w:shd w:val="clear" w:color="auto" w:fill="FFFFFF"/>
-        <w:tabs>
-          <w:tab w:val="left" w:pos="916"/>
-          <w:tab w:val="left" w:pos="1832"/>
-          <w:tab w:val="left" w:pos="2748"/>
-          <w:tab w:val="left" w:pos="3664"/>
-          <w:tab w:val="left" w:pos="4580"/>
-          <w:tab w:val="left" w:pos="5496"/>
-          <w:tab w:val="left" w:pos="6412"/>
-          <w:tab w:val="left" w:pos="7328"/>
-          <w:tab w:val="left" w:pos="8244"/>
-          <w:tab w:val="left" w:pos="9160"/>
-          <w:tab w:val="left" w:pos="10076"/>
-          <w:tab w:val="left" w:pos="10992"/>
-          <w:tab w:val="left" w:pos="11908"/>
-          <w:tab w:val="left" w:pos="12824"/>
-          <w:tab w:val="left" w:pos="13740"/>
-          <w:tab w:val="left" w:pos="14656"/>
-        </w:tabs>
-        <w:spacing w:after="0" w:line="240" w:lineRule="auto"/>
-        <w:rPr>
-          <w:ins w:id="111" w:author="Nick Jones" w:date="2018-09-30T14:55:00Z"/>
-          <w:rFonts w:ascii="Courier New" w:hAnsi="Courier New" w:cs="Courier New"/>
-          <w:color w:val="353833"/>
-          <w:sz w:val="21"/>
-          <w:szCs w:val="21"/>
-          <w:lang w:val="en"/>
-        </w:rPr>
-      </w:pPr>
-      <w:ins w:id="112" w:author="Nick Jones" w:date="2018-09-30T14:55:00Z">
-        <w:r>
-          <w:rPr>
-            <w:rFonts w:ascii="Courier New" w:hAnsi="Courier New" w:cs="Courier New"/>
-            <w:color w:val="353833"/>
-            <w:sz w:val="21"/>
-            <w:szCs w:val="21"/>
-            <w:lang w:val="en"/>
-          </w:rPr>
-          <w:t xml:space="preserve">                throws com.agiloak.mpi.MpiException</w:t>
-        </w:r>
-      </w:ins>
-    </w:p>
-    <w:p>
-      <w:pPr>
-        <w:shd w:val="clear" w:color="auto" w:fill="FFFFFF"/>
-        <w:spacing w:beforeAutospacing="1" w:after="30" w:line="240" w:lineRule="auto"/>
-        <w:rPr>
-          <w:ins w:id="113" w:author="Nick Jones" w:date="2018-09-30T14:55:00Z"/>
-          <w:rFonts w:ascii="Georgia" w:hAnsi="Georgia" w:cs="Arial"/>
-          <w:color w:val="474747"/>
-          <w:sz w:val="21"/>
-          <w:szCs w:val="21"/>
-          <w:lang w:val="en"/>
-        </w:rPr>
-      </w:pPr>
-      <w:ins w:id="114" w:author="Nick Jones" w:date="2018-09-30T14:55:00Z">
-        <w:r>
-          <w:rPr>
-            <w:rFonts w:ascii="Georgia" w:hAnsi="Georgia" w:cs="Arial"/>
-            <w:color w:val="474747"/>
-            <w:sz w:val="21"/>
-            <w:szCs w:val="21"/>
-            <w:lang w:val="en"/>
-          </w:rPr>
-          <w:t>Update the Work Item using the id as the key. Certain values are not updateable as they are intrinsic to the WorkItem (personId, masterId, type). Last updated date will automatically be updated</w:t>
-        </w:r>
-      </w:ins>
-    </w:p>
-    <w:p>
-      <w:pPr>
-        <w:shd w:val="clear" w:color="auto" w:fill="FFFFFF"/>
-        <w:spacing w:before="150" w:after="0" w:line="240" w:lineRule="auto"/>
-        <w:rPr>
-          <w:ins w:id="115" w:author="Nick Jones" w:date="2018-09-30T14:55:00Z"/>
-          <w:rFonts w:ascii="Arial" w:hAnsi="Arial" w:cs="Arial"/>
-          <w:b/>
-          <w:bCs/>
-          <w:color w:val="4E4E4E"/>
-          <w:sz w:val="18"/>
-          <w:szCs w:val="18"/>
-          <w:lang w:val="en"/>
-        </w:rPr>
-      </w:pPr>
-      <w:ins w:id="116" w:author="Nick Jones" w:date="2018-09-30T14:55:00Z">
-        <w:r>
-          <w:rPr>
-            <w:rFonts w:ascii="Arial" w:hAnsi="Arial" w:cs="Arial"/>
-            <w:b/>
-            <w:bCs/>
-            <w:color w:val="4E4E4E"/>
-            <w:sz w:val="18"/>
-            <w:szCs w:val="18"/>
-            <w:lang w:val="en"/>
-          </w:rPr>
-          <w:t>Parameters:</w:t>
-        </w:r>
-      </w:ins>
-    </w:p>
-    <w:p>
-      <w:pPr>
-        <w:shd w:val="clear" w:color="auto" w:fill="FFFFFF"/>
-        <w:spacing w:after="150" w:line="240" w:lineRule="auto"/>
-        <w:ind w:left="720"/>
-        <w:rPr>
-          <w:ins w:id="117" w:author="Nick Jones" w:date="2018-09-30T14:55:00Z"/>
-          <w:rFonts w:ascii="Courier New" w:hAnsi="Courier New" w:cs="Courier New"/>
-          <w:color w:val="353833"/>
-          <w:sz w:val="21"/>
-          <w:szCs w:val="21"/>
-          <w:lang w:val="en"/>
-        </w:rPr>
-      </w:pPr>
-      <w:ins w:id="118" w:author="Nick Jones" w:date="2018-09-30T14:55:00Z">
-        <w:r>
-          <w:rPr>
-            <w:rFonts w:ascii="Courier New" w:hAnsi="Courier New" w:cs="Courier New"/>
-            <w:color w:val="353833"/>
-            <w:sz w:val="21"/>
-            <w:szCs w:val="21"/>
-            <w:lang w:val="en"/>
-          </w:rPr>
-          <w:t>workItemId - - REQUIRED - The id of the WorkItem being updated. This must exist</w:t>
-        </w:r>
-      </w:ins>
-    </w:p>
-    <w:p>
-      <w:pPr>
-        <w:shd w:val="clear" w:color="auto" w:fill="FFFFFF"/>
-        <w:spacing w:after="150" w:line="240" w:lineRule="auto"/>
-        <w:ind w:left="720"/>
-        <w:rPr>
-          <w:ins w:id="119" w:author="Nick Jones" w:date="2018-09-30T14:55:00Z"/>
-          <w:rFonts w:ascii="Courier New" w:hAnsi="Courier New" w:cs="Courier New"/>
-          <w:color w:val="353833"/>
-          <w:sz w:val="21"/>
-          <w:szCs w:val="21"/>
-          <w:lang w:val="en"/>
-        </w:rPr>
-      </w:pPr>
-      <w:ins w:id="120" w:author="Nick Jones" w:date="2018-09-30T14:55:00Z">
-        <w:r>
-          <w:rPr>
-            <w:rFonts w:ascii="Courier New" w:hAnsi="Courier New" w:cs="Courier New"/>
-            <w:color w:val="353833"/>
-            <w:sz w:val="21"/>
-            <w:szCs w:val="21"/>
-            <w:lang w:val="en"/>
-          </w:rPr>
-          <w:t xml:space="preserve">status - - REQUIRED - The new status of the WorkItem </w:t>
-        </w:r>
-        <w:r>
-          <w:rPr>
-            <w:rFonts w:ascii="Courier New" w:hAnsi="Courier New" w:cs="Courier New"/>
-            <w:color w:val="353833"/>
-            <w:sz w:val="21"/>
-            <w:szCs w:val="21"/>
-            <w:lang w:val="en"/>
-          </w:rPr>
-          <w:fldChar w:fldCharType="begin"/>
-        </w:r>
-        <w:r>
-          <w:rPr>
-            <w:rFonts w:ascii="Courier New" w:hAnsi="Courier New" w:cs="Courier New"/>
-            <w:color w:val="353833"/>
-            <w:sz w:val="21"/>
-            <w:szCs w:val="21"/>
-            <w:lang w:val="en"/>
-          </w:rPr>
-          <w:instrText xml:space="preserve"> HYPERLINK "file:///C:\\Users\\Nick\\git\\jtrace\\JTrace\\doc\\com\\agiloak\\mpi\\workitem\\WorkItemStatus.html" \o "interface in com.agiloak.mpi.workitem" </w:instrText>
-        </w:r>
-        <w:r>
-          <w:rPr>
-            <w:rFonts w:ascii="Courier New" w:hAnsi="Courier New" w:cs="Courier New"/>
-            <w:color w:val="353833"/>
-            <w:sz w:val="21"/>
-            <w:szCs w:val="21"/>
-            <w:lang w:val="en"/>
-          </w:rPr>
-          <w:fldChar w:fldCharType="separate"/>
-        </w:r>
-        <w:r>
-          <w:rPr>
-            <w:rFonts w:ascii="Courier New" w:hAnsi="Courier New" w:cs="Courier New"/>
-            <w:color w:val="4A6782"/>
-            <w:sz w:val="21"/>
-            <w:szCs w:val="21"/>
-            <w:lang w:val="en"/>
-          </w:rPr>
-          <w:t>WorkItemStatus</w:t>
-        </w:r>
-        <w:r>
-          <w:rPr>
-            <w:rFonts w:ascii="Courier New" w:hAnsi="Courier New" w:cs="Courier New"/>
-            <w:color w:val="353833"/>
-            <w:sz w:val="21"/>
-            <w:szCs w:val="21"/>
-            <w:lang w:val="en"/>
-          </w:rPr>
-          <w:fldChar w:fldCharType="end"/>
-        </w:r>
-      </w:ins>
-    </w:p>
-    <w:p>
-      <w:pPr>
-        <w:shd w:val="clear" w:color="auto" w:fill="FFFFFF"/>
-        <w:spacing w:after="150" w:line="240" w:lineRule="auto"/>
-        <w:ind w:left="720"/>
-        <w:rPr>
-          <w:ins w:id="121" w:author="Nick Jones" w:date="2018-09-30T14:55:00Z"/>
-          <w:rFonts w:ascii="Courier New" w:hAnsi="Courier New" w:cs="Courier New"/>
-          <w:color w:val="353833"/>
-          <w:sz w:val="21"/>
-          <w:szCs w:val="21"/>
-          <w:lang w:val="en"/>
-        </w:rPr>
-      </w:pPr>
-      <w:ins w:id="122" w:author="Nick Jones" w:date="2018-09-30T14:55:00Z">
-        <w:r>
-          <w:rPr>
-            <w:rFonts w:ascii="Courier New" w:hAnsi="Courier New" w:cs="Courier New"/>
-            <w:color w:val="353833"/>
-            <w:sz w:val="21"/>
-            <w:szCs w:val="21"/>
-            <w:lang w:val="en"/>
-          </w:rPr>
-          <w:t>updateDesc - - REQUIRED - Description of the work item update</w:t>
-        </w:r>
-      </w:ins>
-    </w:p>
-    <w:p>
-      <w:pPr>
-        <w:shd w:val="clear" w:color="auto" w:fill="FFFFFF"/>
-        <w:spacing w:after="150" w:line="240" w:lineRule="auto"/>
-        <w:ind w:left="720"/>
-        <w:rPr>
-          <w:ins w:id="123" w:author="Nick Jones" w:date="2018-09-30T14:55:00Z"/>
-          <w:rFonts w:ascii="Courier New" w:hAnsi="Courier New" w:cs="Courier New"/>
-          <w:color w:val="353833"/>
-          <w:sz w:val="21"/>
-          <w:szCs w:val="21"/>
-          <w:lang w:val="en"/>
-        </w:rPr>
-      </w:pPr>
-      <w:ins w:id="124" w:author="Nick Jones" w:date="2018-09-30T14:55:00Z">
-        <w:r>
-          <w:rPr>
-            <w:rFonts w:ascii="Courier New" w:hAnsi="Courier New" w:cs="Courier New"/>
-            <w:color w:val="353833"/>
-            <w:sz w:val="21"/>
-            <w:szCs w:val="21"/>
-            <w:lang w:val="en"/>
-          </w:rPr>
-          <w:t>updatedBy - - REQUIRED - Who is updating the item</w:t>
-        </w:r>
-      </w:ins>
-    </w:p>
-    <w:p>
-      <w:pPr>
-        <w:shd w:val="clear" w:color="auto" w:fill="FFFFFF"/>
-        <w:spacing w:before="150" w:after="0" w:line="240" w:lineRule="auto"/>
-        <w:rPr>
-          <w:ins w:id="125" w:author="Nick Jones" w:date="2018-09-30T14:55:00Z"/>
-          <w:rFonts w:ascii="Arial" w:hAnsi="Arial" w:cs="Arial"/>
-          <w:b/>
-          <w:bCs/>
-          <w:color w:val="4E4E4E"/>
-          <w:sz w:val="18"/>
-          <w:szCs w:val="18"/>
-          <w:lang w:val="en"/>
-        </w:rPr>
-      </w:pPr>
-      <w:ins w:id="126" w:author="Nick Jones" w:date="2018-09-30T14:55:00Z">
-        <w:r>
-          <w:rPr>
-            <w:rFonts w:ascii="Arial" w:hAnsi="Arial" w:cs="Arial"/>
-            <w:b/>
-            <w:bCs/>
-            <w:color w:val="4E4E4E"/>
-            <w:sz w:val="18"/>
-            <w:szCs w:val="18"/>
-            <w:lang w:val="en"/>
-          </w:rPr>
-          <w:t>Returns:</w:t>
-        </w:r>
-      </w:ins>
-    </w:p>
-    <w:p>
-      <w:pPr>
-        <w:shd w:val="clear" w:color="auto" w:fill="FFFFFF"/>
-        <w:spacing w:before="75" w:after="150" w:line="240" w:lineRule="auto"/>
-        <w:ind w:left="720"/>
-        <w:rPr>
-          <w:ins w:id="127" w:author="Nick Jones" w:date="2018-09-30T14:55:00Z"/>
-          <w:rFonts w:ascii="Courier New" w:hAnsi="Courier New" w:cs="Courier New"/>
-          <w:color w:val="353833"/>
-          <w:sz w:val="21"/>
-          <w:szCs w:val="21"/>
-          <w:lang w:val="en"/>
-        </w:rPr>
-      </w:pPr>
-      <w:ins w:id="128" w:author="Nick Jones" w:date="2018-09-30T14:55:00Z">
-        <w:r>
-          <w:rPr>
-            <w:rFonts w:ascii="Courier New" w:hAnsi="Courier New" w:cs="Courier New"/>
-            <w:color w:val="353833"/>
-            <w:sz w:val="21"/>
-            <w:szCs w:val="21"/>
-            <w:lang w:val="en"/>
-          </w:rPr>
-          <w:t>The WorkItem following the update</w:t>
-        </w:r>
-      </w:ins>
-    </w:p>
-    <w:p>
-      <w:pPr>
-        <w:shd w:val="clear" w:color="auto" w:fill="FFFFFF"/>
-        <w:spacing w:before="150" w:after="0" w:line="240" w:lineRule="auto"/>
-        <w:rPr>
-          <w:ins w:id="129" w:author="Nick Jones" w:date="2018-09-30T14:55:00Z"/>
-          <w:rFonts w:ascii="Arial" w:hAnsi="Arial" w:cs="Arial"/>
-          <w:b/>
-          <w:bCs/>
-          <w:color w:val="4E4E4E"/>
-          <w:sz w:val="18"/>
-          <w:szCs w:val="18"/>
-          <w:lang w:val="en"/>
-        </w:rPr>
-      </w:pPr>
-      <w:ins w:id="130" w:author="Nick Jones" w:date="2018-09-30T14:55:00Z">
-        <w:r>
-          <w:rPr>
-            <w:rFonts w:ascii="Arial" w:hAnsi="Arial" w:cs="Arial"/>
-            <w:b/>
-            <w:bCs/>
-            <w:color w:val="4E4E4E"/>
-            <w:sz w:val="18"/>
-            <w:szCs w:val="18"/>
-            <w:lang w:val="en"/>
-          </w:rPr>
-          <w:t>Throws:</w:t>
-        </w:r>
-      </w:ins>
-    </w:p>
-    <w:p>
-      <w:pPr>
-        <w:shd w:val="clear" w:color="auto" w:fill="FFFFFF"/>
-        <w:spacing w:after="150" w:line="240" w:lineRule="auto"/>
-        <w:ind w:left="720"/>
-        <w:rPr>
-          <w:ins w:id="131" w:author="Nick Jones" w:date="2018-09-30T14:55:00Z"/>
-          <w:rFonts w:ascii="Courier New" w:hAnsi="Courier New" w:cs="Courier New"/>
-          <w:color w:val="353833"/>
-          <w:sz w:val="21"/>
-          <w:szCs w:val="21"/>
-          <w:lang w:val="en"/>
-        </w:rPr>
-      </w:pPr>
-      <w:ins w:id="132" w:author="Nick Jones" w:date="2018-09-30T14:55:00Z">
-        <w:r>
-          <w:rPr>
-            <w:rFonts w:ascii="Courier New" w:hAnsi="Courier New" w:cs="Courier New"/>
-            <w:color w:val="353833"/>
-            <w:sz w:val="21"/>
-            <w:szCs w:val="21"/>
-            <w:lang w:val="en"/>
-          </w:rPr>
-          <w:t>com.agiloak.mpi.MpiException - For any exception encountered.</w:t>
-        </w:r>
-      </w:ins>
-    </w:p>
-    <w:p>
-      <w:pPr>
-        <w:rPr>
-          <w:ins w:id="133" w:author="Nick Jones" w:date="2018-09-30T09:55:00Z"/>
-        </w:rPr>
-        <w:pPrChange w:id="134" w:author="Nick Jones" w:date="2018-09-30T10:28:00Z">
+          <w:t>The WorkItemManagerResponse containing status information and the WorkItem following the update</w:t>
+        </w:r>
+      </w:ins>
+    </w:p>
+    <w:p>
+      <w:pPr>
+        <w:rPr>
+          <w:ins w:id="125" w:author="Nick Jones" w:date="2018-09-30T09:55:00Z"/>
+        </w:rPr>
+        <w:pPrChange w:id="126" w:author="Nick Jones" w:date="2018-09-30T10:28:00Z">
           <w:pPr>
             <w:pStyle w:val="Heading2"/>
           </w:pPr>
@@ -4734,15 +4545,15 @@
       <w:pPr>
         <w:pStyle w:val="Heading3"/>
         <w:rPr>
-          <w:ins w:id="135" w:author="Nick Jones" w:date="2018-09-30T09:55:00Z"/>
-        </w:rPr>
-        <w:pPrChange w:id="136" w:author="Nick Jones" w:date="2018-09-30T09:55:00Z">
+          <w:ins w:id="127" w:author="Nick Jones" w:date="2018-09-30T09:55:00Z"/>
+        </w:rPr>
+        <w:pPrChange w:id="128" w:author="Nick Jones" w:date="2018-09-30T09:55:00Z">
           <w:pPr>
             <w:pStyle w:val="Heading2"/>
           </w:pPr>
         </w:pPrChange>
       </w:pPr>
-      <w:ins w:id="137" w:author="Nick Jones" w:date="2018-09-30T09:55:00Z">
+      <w:ins w:id="129" w:author="Nick Jones" w:date="2018-09-30T09:55:00Z">
         <w:r>
           <w:t>Behaviour</w:t>
         </w:r>
@@ -4751,10 +4562,10 @@
     <w:p>
       <w:pPr>
         <w:rPr>
-          <w:ins w:id="138" w:author="Nick Jones" w:date="2018-09-30T14:56:00Z"/>
-        </w:rPr>
-      </w:pPr>
-      <w:ins w:id="139" w:author="Nick Jones" w:date="2018-09-30T14:56:00Z">
+          <w:ins w:id="130" w:author="Nick Jones" w:date="2018-09-30T14:56:00Z"/>
+        </w:rPr>
+      </w:pPr>
+      <w:ins w:id="131" w:author="Nick Jones" w:date="2018-09-30T14:56:00Z">
         <w:r>
           <w:t>Validates the parameters.</w:t>
         </w:r>
@@ -4763,12 +4574,11 @@
     <w:p>
       <w:pPr>
         <w:rPr>
-          <w:ins w:id="140" w:author="Nick Jones" w:date="2018-09-30T14:56:00Z"/>
-        </w:rPr>
-      </w:pPr>
-      <w:ins w:id="141" w:author="Nick Jones" w:date="2018-09-30T14:56:00Z">
-        <w:r>
-          <w:lastRenderedPageBreak/>
+          <w:ins w:id="132" w:author="Nick Jones" w:date="2018-09-30T14:56:00Z"/>
+        </w:rPr>
+      </w:pPr>
+      <w:ins w:id="133" w:author="Nick Jones" w:date="2018-09-30T14:56:00Z">
+        <w:r>
           <w:t xml:space="preserve">Finds the WorkItem for the id provided </w:t>
         </w:r>
         <w:r>
@@ -4782,10 +4592,10 @@
     <w:p>
       <w:pPr>
         <w:rPr>
-          <w:ins w:id="142" w:author="Nick Jones" w:date="2018-09-30T14:58:00Z"/>
-        </w:rPr>
-      </w:pPr>
-      <w:ins w:id="143" w:author="Nick Jones" w:date="2018-09-30T14:58:00Z">
+          <w:ins w:id="134" w:author="Nick Jones" w:date="2018-09-30T14:58:00Z"/>
+        </w:rPr>
+      </w:pPr>
+      <w:ins w:id="135" w:author="Nick Jones" w:date="2018-09-30T14:58:00Z">
         <w:r>
           <w:t>Updates the retrieved WorkItem with the data provided for:</w:t>
         </w:r>
@@ -4799,10 +4609,10 @@
           <w:numId w:val="9"/>
         </w:numPr>
         <w:rPr>
-          <w:ins w:id="144" w:author="Nick Jones" w:date="2018-09-30T14:58:00Z"/>
-        </w:rPr>
-      </w:pPr>
-      <w:ins w:id="145" w:author="Nick Jones" w:date="2018-09-30T14:58:00Z">
+          <w:ins w:id="136" w:author="Nick Jones" w:date="2018-09-30T14:58:00Z"/>
+        </w:rPr>
+      </w:pPr>
+      <w:ins w:id="137" w:author="Nick Jones" w:date="2018-09-30T14:58:00Z">
         <w:r>
           <w:t>Status</w:t>
         </w:r>
@@ -4816,10 +4626,10 @@
           <w:numId w:val="9"/>
         </w:numPr>
         <w:rPr>
-          <w:ins w:id="146" w:author="Nick Jones" w:date="2018-09-30T14:58:00Z"/>
-        </w:rPr>
-      </w:pPr>
-      <w:ins w:id="147" w:author="Nick Jones" w:date="2018-09-30T14:58:00Z">
+          <w:ins w:id="138" w:author="Nick Jones" w:date="2018-09-30T14:58:00Z"/>
+        </w:rPr>
+      </w:pPr>
+      <w:ins w:id="139" w:author="Nick Jones" w:date="2018-09-30T14:58:00Z">
         <w:r>
           <w:t>UpdatedBy</w:t>
         </w:r>
@@ -4833,10 +4643,10 @@
           <w:numId w:val="9"/>
         </w:numPr>
         <w:rPr>
-          <w:ins w:id="148" w:author="Nick Jones" w:date="2018-09-30T14:58:00Z"/>
-        </w:rPr>
-      </w:pPr>
-      <w:ins w:id="149" w:author="Nick Jones" w:date="2018-09-30T14:58:00Z">
+          <w:ins w:id="140" w:author="Nick Jones" w:date="2018-09-30T14:58:00Z"/>
+        </w:rPr>
+      </w:pPr>
+      <w:ins w:id="141" w:author="Nick Jones" w:date="2018-09-30T14:58:00Z">
         <w:r>
           <w:t>UpdateDesc</w:t>
         </w:r>
@@ -4845,15 +4655,15 @@
     <w:p>
       <w:pPr>
         <w:rPr>
-          <w:ins w:id="150" w:author="Nick Jones" w:date="2018-09-30T14:59:00Z"/>
-        </w:rPr>
-      </w:pPr>
-      <w:ins w:id="151" w:author="Nick Jones" w:date="2018-09-30T14:58:00Z">
+          <w:ins w:id="142" w:author="Nick Jones" w:date="2018-09-30T14:59:00Z"/>
+        </w:rPr>
+      </w:pPr>
+      <w:ins w:id="143" w:author="Nick Jones" w:date="2018-09-30T14:58:00Z">
         <w:r>
           <w:t>And sets t</w:t>
         </w:r>
       </w:ins>
-      <w:ins w:id="152" w:author="Nick Jones" w:date="2018-09-30T14:59:00Z">
+      <w:ins w:id="144" w:author="Nick Jones" w:date="2018-09-30T14:59:00Z">
         <w:r>
           <w:t>he lastUpdated time to current time</w:t>
         </w:r>
@@ -4862,10 +4672,10 @@
     <w:p>
       <w:pPr>
         <w:rPr>
-          <w:ins w:id="153" w:author="Nick Jones" w:date="2018-09-30T14:59:00Z"/>
-        </w:rPr>
-      </w:pPr>
-      <w:ins w:id="154" w:author="Nick Jones" w:date="2018-09-30T14:59:00Z">
+          <w:ins w:id="145" w:author="Nick Jones" w:date="2018-09-30T14:59:00Z"/>
+        </w:rPr>
+      </w:pPr>
+      <w:ins w:id="146" w:author="Nick Jones" w:date="2018-09-30T14:59:00Z">
         <w:r>
           <w:t>Updates the WorkItem in the database</w:t>
         </w:r>
@@ -4874,10 +4684,10 @@
     <w:p>
       <w:pPr>
         <w:rPr>
-          <w:ins w:id="155" w:author="Nick Jones" w:date="2018-09-30T14:59:00Z"/>
-        </w:rPr>
-      </w:pPr>
-      <w:ins w:id="156" w:author="Nick Jones" w:date="2018-09-30T14:59:00Z">
+          <w:ins w:id="147" w:author="Nick Jones" w:date="2018-09-30T14:59:00Z"/>
+        </w:rPr>
+      </w:pPr>
+      <w:ins w:id="148" w:author="Nick Jones" w:date="2018-09-30T14:59:00Z">
         <w:r>
           <w:t>Create and Audit record saving attributes for:</w:t>
         </w:r>
@@ -4891,10 +4701,10 @@
           <w:numId w:val="9"/>
         </w:numPr>
         <w:rPr>
-          <w:ins w:id="157" w:author="Nick Jones" w:date="2018-09-30T14:59:00Z"/>
-        </w:rPr>
-      </w:pPr>
-      <w:ins w:id="158" w:author="Nick Jones" w:date="2018-09-30T14:59:00Z">
+          <w:ins w:id="149" w:author="Nick Jones" w:date="2018-09-30T14:59:00Z"/>
+        </w:rPr>
+      </w:pPr>
+      <w:ins w:id="150" w:author="Nick Jones" w:date="2018-09-30T14:59:00Z">
         <w:r>
           <w:t>Id</w:t>
         </w:r>
@@ -4908,10 +4718,10 @@
           <w:numId w:val="9"/>
         </w:numPr>
         <w:rPr>
-          <w:ins w:id="159" w:author="Nick Jones" w:date="2018-09-30T14:59:00Z"/>
-        </w:rPr>
-      </w:pPr>
-      <w:ins w:id="160" w:author="Nick Jones" w:date="2018-09-30T14:59:00Z">
+          <w:ins w:id="151" w:author="Nick Jones" w:date="2018-09-30T14:59:00Z"/>
+        </w:rPr>
+      </w:pPr>
+      <w:ins w:id="152" w:author="Nick Jones" w:date="2018-09-30T14:59:00Z">
         <w:r>
           <w:t>Status</w:t>
         </w:r>
@@ -4925,10 +4735,10 @@
           <w:numId w:val="9"/>
         </w:numPr>
         <w:rPr>
-          <w:ins w:id="161" w:author="Nick Jones" w:date="2018-09-30T14:59:00Z"/>
-        </w:rPr>
-      </w:pPr>
-      <w:ins w:id="162" w:author="Nick Jones" w:date="2018-09-30T14:59:00Z">
+          <w:ins w:id="153" w:author="Nick Jones" w:date="2018-09-30T14:59:00Z"/>
+        </w:rPr>
+      </w:pPr>
+      <w:ins w:id="154" w:author="Nick Jones" w:date="2018-09-30T14:59:00Z">
         <w:r>
           <w:t>UpdatedBy</w:t>
         </w:r>
@@ -4942,13 +4752,13 @@
           <w:numId w:val="9"/>
         </w:numPr>
         <w:rPr>
-          <w:ins w:id="163" w:author="Nick Jones" w:date="2018-09-30T09:55:00Z"/>
-        </w:rPr>
-        <w:pPrChange w:id="164" w:author="Nick Jones" w:date="2018-09-30T14:59:00Z">
+          <w:ins w:id="155" w:author="Nick Jones" w:date="2018-09-30T09:55:00Z"/>
+        </w:rPr>
+        <w:pPrChange w:id="156" w:author="Nick Jones" w:date="2018-09-30T14:59:00Z">
           <w:pPr/>
         </w:pPrChange>
       </w:pPr>
-      <w:ins w:id="165" w:author="Nick Jones" w:date="2018-09-30T14:59:00Z">
+      <w:ins w:id="157" w:author="Nick Jones" w:date="2018-09-30T14:59:00Z">
         <w:r>
           <w:t>UpdateDesc</w:t>
         </w:r>
@@ -4957,10 +4767,10 @@
     <w:p>
       <w:pPr>
         <w:rPr>
-          <w:ins w:id="166" w:author="Nick Jones" w:date="2018-09-30T09:55:00Z"/>
-        </w:rPr>
-      </w:pPr>
-      <w:ins w:id="167" w:author="Nick Jones" w:date="2018-09-30T09:55:00Z">
+          <w:ins w:id="158" w:author="Nick Jones" w:date="2018-09-30T09:55:00Z"/>
+        </w:rPr>
+      </w:pPr>
+      <w:ins w:id="159" w:author="Nick Jones" w:date="2018-09-30T09:55:00Z">
         <w:r>
           <w:br w:type="page"/>
         </w:r>
@@ -4980,6 +4790,155 @@
 <file path=word/numbering.xml><?xml version="1.0" encoding="utf-8"?>
 <w:numbering xmlns:wpc="http://schemas.microsoft.com/office/word/2010/wordprocessingCanvas" xmlns:cx="http://schemas.microsoft.com/office/drawing/2014/chartex" xmlns:cx1="http://schemas.microsoft.com/office/drawing/2015/9/8/chartex" xmlns:cx2="http://schemas.microsoft.com/office/drawing/2015/10/21/chartex" xmlns:cx3="http://schemas.microsoft.com/office/drawing/2016/5/9/chartex" xmlns:cx4="http://schemas.microsoft.com/office/drawing/2016/5/10/chartex" xmlns:cx5="http://schemas.microsoft.com/office/drawing/2016/5/11/chartex" xmlns:cx6="http://schemas.microsoft.com/office/drawing/2016/5/12/chartex" xmlns:cx7="http://schemas.microsoft.com/office/drawing/2016/5/13/chartex" xmlns:cx8="http://schemas.microsoft.com/office/drawing/2016/5/14/chartex" xmlns:mc="http://schemas.openxmlformats.org/markup-compatibility/2006" xmlns:aink="http://schemas.microsoft.com/office/drawing/2016/ink" xmlns:am3d="http://schemas.microsoft.com/office/drawing/2017/model3d" xmlns:o="urn:schemas-microsoft-com:office:office" xmlns:r="http://schemas.openxmlformats.org/officeDocument/2006/relationships" xmlns:m="http://schemas.openxmlformats.org/officeDocument/2006/math" xmlns:v="urn:schemas-microsoft-com:vml" xmlns:wp14="http://schemas.microsoft.com/office/word/2010/wordprocessingDrawing" xmlns:wp="http://schemas.openxmlformats.org/drawingml/2006/wordprocessingDrawing" xmlns:w10="urn:schemas-microsoft-com:office:word" xmlns:w="http://schemas.openxmlformats.org/wordprocessingml/2006/main" xmlns:w14="http://schemas.microsoft.com/office/word/2010/wordml" xmlns:w15="http://schemas.microsoft.com/office/word/2012/wordml" xmlns:w16cid="http://schemas.microsoft.com/office/word/2016/wordml/cid" xmlns:w16se="http://schemas.microsoft.com/office/word/2015/wordml/symex" xmlns:wpg="http://schemas.microsoft.com/office/word/2010/wordprocessingGroup" xmlns:wpi="http://schemas.microsoft.com/office/word/2010/wordprocessingInk" xmlns:wne="http://schemas.microsoft.com/office/word/2006/wordml" xmlns:wps="http://schemas.microsoft.com/office/word/2010/wordprocessingShape" mc:Ignorable="w14 w15 w16se w16cid wp14">
   <w:abstractNum w:abstractNumId="0" w15:restartNumberingAfterBreak="0">
+    <w:nsid w:val="03F2009F"/>
+    <w:multiLevelType w:val="multilevel"/>
+    <w:tmpl w:val="E4FAF860"/>
+    <w:lvl w:ilvl="0">
+      <w:start w:val="1"/>
+      <w:numFmt w:val="bullet"/>
+      <w:lvlText w:val=""/>
+      <w:lvlJc w:val="left"/>
+      <w:pPr>
+        <w:tabs>
+          <w:tab w:val="num" w:pos="720"/>
+        </w:tabs>
+        <w:ind w:left="720" w:hanging="360"/>
+      </w:pPr>
+      <w:rPr>
+        <w:rFonts w:ascii="Symbol" w:hAnsi="Symbol" w:hint="default"/>
+        <w:sz w:val="20"/>
+      </w:rPr>
+    </w:lvl>
+    <w:lvl w:ilvl="1">
+      <w:start w:val="1"/>
+      <w:numFmt w:val="bullet"/>
+      <w:lvlText w:val=""/>
+      <w:lvlJc w:val="left"/>
+      <w:pPr>
+        <w:tabs>
+          <w:tab w:val="num" w:pos="1440"/>
+        </w:tabs>
+        <w:ind w:left="1440" w:hanging="360"/>
+      </w:pPr>
+      <w:rPr>
+        <w:rFonts w:ascii="Symbol" w:hAnsi="Symbol" w:hint="default"/>
+        <w:sz w:val="20"/>
+      </w:rPr>
+    </w:lvl>
+    <w:lvl w:ilvl="2">
+      <w:start w:val="1"/>
+      <w:numFmt w:val="bullet"/>
+      <w:lvlText w:val=""/>
+      <w:lvlJc w:val="left"/>
+      <w:pPr>
+        <w:tabs>
+          <w:tab w:val="num" w:pos="2160"/>
+        </w:tabs>
+        <w:ind w:left="2160" w:hanging="360"/>
+      </w:pPr>
+      <w:rPr>
+        <w:rFonts w:ascii="Symbol" w:hAnsi="Symbol" w:hint="default"/>
+        <w:sz w:val="20"/>
+      </w:rPr>
+    </w:lvl>
+    <w:lvl w:ilvl="3" w:tentative="1">
+      <w:start w:val="1"/>
+      <w:numFmt w:val="bullet"/>
+      <w:lvlText w:val=""/>
+      <w:lvlJc w:val="left"/>
+      <w:pPr>
+        <w:tabs>
+          <w:tab w:val="num" w:pos="2880"/>
+        </w:tabs>
+        <w:ind w:left="2880" w:hanging="360"/>
+      </w:pPr>
+      <w:rPr>
+        <w:rFonts w:ascii="Symbol" w:hAnsi="Symbol" w:hint="default"/>
+        <w:sz w:val="20"/>
+      </w:rPr>
+    </w:lvl>
+    <w:lvl w:ilvl="4" w:tentative="1">
+      <w:start w:val="1"/>
+      <w:numFmt w:val="bullet"/>
+      <w:lvlText w:val=""/>
+      <w:lvlJc w:val="left"/>
+      <w:pPr>
+        <w:tabs>
+          <w:tab w:val="num" w:pos="3600"/>
+        </w:tabs>
+        <w:ind w:left="3600" w:hanging="360"/>
+      </w:pPr>
+      <w:rPr>
+        <w:rFonts w:ascii="Symbol" w:hAnsi="Symbol" w:hint="default"/>
+        <w:sz w:val="20"/>
+      </w:rPr>
+    </w:lvl>
+    <w:lvl w:ilvl="5" w:tentative="1">
+      <w:start w:val="1"/>
+      <w:numFmt w:val="bullet"/>
+      <w:lvlText w:val=""/>
+      <w:lvlJc w:val="left"/>
+      <w:pPr>
+        <w:tabs>
+          <w:tab w:val="num" w:pos="4320"/>
+        </w:tabs>
+        <w:ind w:left="4320" w:hanging="360"/>
+      </w:pPr>
+      <w:rPr>
+        <w:rFonts w:ascii="Symbol" w:hAnsi="Symbol" w:hint="default"/>
+        <w:sz w:val="20"/>
+      </w:rPr>
+    </w:lvl>
+    <w:lvl w:ilvl="6" w:tentative="1">
+      <w:start w:val="1"/>
+      <w:numFmt w:val="bullet"/>
+      <w:lvlText w:val=""/>
+      <w:lvlJc w:val="left"/>
+      <w:pPr>
+        <w:tabs>
+          <w:tab w:val="num" w:pos="5040"/>
+        </w:tabs>
+        <w:ind w:left="5040" w:hanging="360"/>
+      </w:pPr>
+      <w:rPr>
+        <w:rFonts w:ascii="Symbol" w:hAnsi="Symbol" w:hint="default"/>
+        <w:sz w:val="20"/>
+      </w:rPr>
+    </w:lvl>
+    <w:lvl w:ilvl="7" w:tentative="1">
+      <w:start w:val="1"/>
+      <w:numFmt w:val="bullet"/>
+      <w:lvlText w:val=""/>
+      <w:lvlJc w:val="left"/>
+      <w:pPr>
+        <w:tabs>
+          <w:tab w:val="num" w:pos="5760"/>
+        </w:tabs>
+        <w:ind w:left="5760" w:hanging="360"/>
+      </w:pPr>
+      <w:rPr>
+        <w:rFonts w:ascii="Symbol" w:hAnsi="Symbol" w:hint="default"/>
+        <w:sz w:val="20"/>
+      </w:rPr>
+    </w:lvl>
+    <w:lvl w:ilvl="8" w:tentative="1">
+      <w:start w:val="1"/>
+      <w:numFmt w:val="bullet"/>
+      <w:lvlText w:val=""/>
+      <w:lvlJc w:val="left"/>
+      <w:pPr>
+        <w:tabs>
+          <w:tab w:val="num" w:pos="6480"/>
+        </w:tabs>
+        <w:ind w:left="6480" w:hanging="360"/>
+      </w:pPr>
+      <w:rPr>
+        <w:rFonts w:ascii="Symbol" w:hAnsi="Symbol" w:hint="default"/>
+        <w:sz w:val="20"/>
+      </w:rPr>
+    </w:lvl>
+  </w:abstractNum>
+  <w:abstractNum w:abstractNumId="1" w15:restartNumberingAfterBreak="0">
     <w:nsid w:val="08624D18"/>
     <w:multiLevelType w:val="multilevel"/>
     <w:tmpl w:val="08090025"/>
@@ -5074,7 +5033,7 @@
       </w:pPr>
     </w:lvl>
   </w:abstractNum>
-  <w:abstractNum w:abstractNumId="1" w15:restartNumberingAfterBreak="0">
+  <w:abstractNum w:abstractNumId="2" w15:restartNumberingAfterBreak="0">
     <w:nsid w:val="24CE1A1F"/>
     <w:multiLevelType w:val="hybridMultilevel"/>
     <w:tmpl w:val="48A06F24"/>
@@ -5186,7 +5145,7 @@
       </w:rPr>
     </w:lvl>
   </w:abstractNum>
-  <w:abstractNum w:abstractNumId="2" w15:restartNumberingAfterBreak="0">
+  <w:abstractNum w:abstractNumId="3" w15:restartNumberingAfterBreak="0">
     <w:nsid w:val="2D817C4A"/>
     <w:multiLevelType w:val="hybridMultilevel"/>
     <w:tmpl w:val="EFB0D622"/>
@@ -5275,7 +5234,7 @@
       </w:pPr>
     </w:lvl>
   </w:abstractNum>
-  <w:abstractNum w:abstractNumId="3" w15:restartNumberingAfterBreak="0">
+  <w:abstractNum w:abstractNumId="4" w15:restartNumberingAfterBreak="0">
     <w:nsid w:val="2EA40531"/>
     <w:multiLevelType w:val="multilevel"/>
     <w:tmpl w:val="AB3A4C80"/>
@@ -5424,7 +5383,7 @@
       </w:rPr>
     </w:lvl>
   </w:abstractNum>
-  <w:abstractNum w:abstractNumId="4" w15:restartNumberingAfterBreak="0">
+  <w:abstractNum w:abstractNumId="5" w15:restartNumberingAfterBreak="0">
     <w:nsid w:val="4A55557C"/>
     <w:multiLevelType w:val="hybridMultilevel"/>
     <w:tmpl w:val="57AE09CE"/>
@@ -5537,7 +5496,7 @@
       </w:rPr>
     </w:lvl>
   </w:abstractNum>
-  <w:abstractNum w:abstractNumId="5" w15:restartNumberingAfterBreak="0">
+  <w:abstractNum w:abstractNumId="6" w15:restartNumberingAfterBreak="0">
     <w:nsid w:val="569A13D2"/>
     <w:multiLevelType w:val="multilevel"/>
     <w:tmpl w:val="4A46E3C4"/>
@@ -5686,7 +5645,7 @@
       </w:rPr>
     </w:lvl>
   </w:abstractNum>
-  <w:abstractNum w:abstractNumId="6" w15:restartNumberingAfterBreak="0">
+  <w:abstractNum w:abstractNumId="7" w15:restartNumberingAfterBreak="0">
     <w:nsid w:val="65A83AB7"/>
     <w:multiLevelType w:val="hybridMultilevel"/>
     <w:tmpl w:val="3B9C359A"/>
@@ -5798,7 +5757,7 @@
       </w:rPr>
     </w:lvl>
   </w:abstractNum>
-  <w:abstractNum w:abstractNumId="7" w15:restartNumberingAfterBreak="0">
+  <w:abstractNum w:abstractNumId="8" w15:restartNumberingAfterBreak="0">
     <w:nsid w:val="72B728F1"/>
     <w:multiLevelType w:val="hybridMultilevel"/>
     <w:tmpl w:val="CBFE6072"/>
@@ -5912,31 +5871,34 @@
     </w:lvl>
   </w:abstractNum>
   <w:num w:numId="1">
-    <w:abstractNumId w:val="0"/>
+    <w:abstractNumId w:val="1"/>
   </w:num>
   <w:num w:numId="2">
+    <w:abstractNumId w:val="2"/>
+  </w:num>
+  <w:num w:numId="3">
+    <w:abstractNumId w:val="8"/>
+  </w:num>
+  <w:num w:numId="4">
+    <w:abstractNumId w:val="7"/>
+  </w:num>
+  <w:num w:numId="5">
+    <w:abstractNumId w:val="5"/>
+  </w:num>
+  <w:num w:numId="6">
+    <w:abstractNumId w:val="3"/>
+  </w:num>
+  <w:num w:numId="7">
     <w:abstractNumId w:val="1"/>
   </w:num>
-  <w:num w:numId="3">
-    <w:abstractNumId w:val="7"/>
+  <w:num w:numId="8">
+    <w:abstractNumId w:val="4"/>
   </w:num>
-  <w:num w:numId="4">
+  <w:num w:numId="9">
     <w:abstractNumId w:val="6"/>
   </w:num>
-  <w:num w:numId="5">
-    <w:abstractNumId w:val="4"/>
-  </w:num>
-  <w:num w:numId="6">
-    <w:abstractNumId w:val="2"/>
-  </w:num>
-  <w:num w:numId="7">
+  <w:num w:numId="10">
     <w:abstractNumId w:val="0"/>
-  </w:num>
-  <w:num w:numId="8">
-    <w:abstractNumId w:val="3"/>
-  </w:num>
-  <w:num w:numId="9">
-    <w:abstractNumId w:val="5"/>
   </w:num>
 </w:numbering>
 </file>

</xml_diff>